<commit_message>
Add John Ch12 and Ch13
</commit_message>
<xml_diff>
--- a/John.docx
+++ b/John.docx
@@ -15571,6 +15571,2554 @@
           <w:lang w:val="en-US"/>
         </w:rPr>
         <w:t>John Ch12</w:t>
+      </w:r>
+    </w:p>
+    <w:p>
+      <w:pPr>
+        <w:rPr>
+          <w:lang w:val="en-US"/>
+        </w:rPr>
+      </w:pPr>
+    </w:p>
+    <w:p>
+      <w:pPr>
+        <w:pStyle w:val="ListParagraph"/>
+        <w:numPr>
+          <w:ilvl w:val="0"/>
+          <w:numId w:val="12"/>
+        </w:numPr>
+        <w:rPr>
+          <w:lang w:val="en-US"/>
+        </w:rPr>
+      </w:pPr>
+      <w:r>
+        <w:rPr>
+          <w:lang w:val="en-US"/>
+        </w:rPr>
+        <w:t xml:space="preserve">Then Jesus six days before the </w:t>
+      </w:r>
+      <w:proofErr w:type="spellStart"/>
+      <w:r>
+        <w:rPr>
+          <w:lang w:val="en-US"/>
+        </w:rPr>
+        <w:t>passover</w:t>
+      </w:r>
+      <w:proofErr w:type="spellEnd"/>
+      <w:r>
+        <w:rPr>
+          <w:lang w:val="en-US"/>
+        </w:rPr>
+        <w:t xml:space="preserve"> came to Bethany, where Lazarus was, which had been dead, whom he raised from the dead.</w:t>
+      </w:r>
+    </w:p>
+    <w:p>
+      <w:pPr>
+        <w:pStyle w:val="ListParagraph"/>
+        <w:numPr>
+          <w:ilvl w:val="0"/>
+          <w:numId w:val="12"/>
+        </w:numPr>
+        <w:rPr>
+          <w:lang w:val="en-US"/>
+        </w:rPr>
+      </w:pPr>
+      <w:r>
+        <w:rPr>
+          <w:lang w:val="en-US"/>
+        </w:rPr>
+        <w:t>There they made him a supper; and Martha served: but Lazarus was one of them that sat at the table with him.</w:t>
+      </w:r>
+    </w:p>
+    <w:p>
+      <w:pPr>
+        <w:pStyle w:val="ListParagraph"/>
+        <w:numPr>
+          <w:ilvl w:val="0"/>
+          <w:numId w:val="12"/>
+        </w:numPr>
+        <w:rPr>
+          <w:lang w:val="en-US"/>
+        </w:rPr>
+      </w:pPr>
+      <w:r>
+        <w:rPr>
+          <w:lang w:val="en-US"/>
+        </w:rPr>
+        <w:t xml:space="preserve">Then took Mary a pound of ointment of spikenard, very costly, and anointed the feet of Jesus, and wiped his feet with her hair: and the house was filled with the </w:t>
+      </w:r>
+      <w:proofErr w:type="spellStart"/>
+      <w:r>
+        <w:rPr>
+          <w:lang w:val="en-US"/>
+        </w:rPr>
+        <w:t>odour</w:t>
+      </w:r>
+      <w:proofErr w:type="spellEnd"/>
+      <w:r>
+        <w:rPr>
+          <w:lang w:val="en-US"/>
+        </w:rPr>
+        <w:t xml:space="preserve"> of the ointment.</w:t>
+      </w:r>
+    </w:p>
+    <w:p>
+      <w:pPr>
+        <w:pStyle w:val="ListParagraph"/>
+        <w:numPr>
+          <w:ilvl w:val="0"/>
+          <w:numId w:val="12"/>
+        </w:numPr>
+        <w:rPr>
+          <w:lang w:val="en-US"/>
+        </w:rPr>
+      </w:pPr>
+      <w:r>
+        <w:rPr>
+          <w:lang w:val="en-US"/>
+        </w:rPr>
+        <w:t>Then saith one of his disciples, Judas Iscariot, Simon’s son, which should betray him,</w:t>
+      </w:r>
+    </w:p>
+    <w:p>
+      <w:pPr>
+        <w:pStyle w:val="ListParagraph"/>
+        <w:numPr>
+          <w:ilvl w:val="0"/>
+          <w:numId w:val="12"/>
+        </w:numPr>
+        <w:rPr>
+          <w:lang w:val="en-US"/>
+        </w:rPr>
+      </w:pPr>
+      <w:r>
+        <w:rPr>
+          <w:lang w:val="en-US"/>
+        </w:rPr>
+        <w:t>Why was not this ointment sold for three hundred pence, and given to the poor?</w:t>
+      </w:r>
+    </w:p>
+    <w:p>
+      <w:pPr>
+        <w:pStyle w:val="ListParagraph"/>
+        <w:numPr>
+          <w:ilvl w:val="0"/>
+          <w:numId w:val="12"/>
+        </w:numPr>
+        <w:rPr>
+          <w:lang w:val="en-US"/>
+        </w:rPr>
+      </w:pPr>
+      <w:r>
+        <w:rPr>
+          <w:lang w:val="en-US"/>
+        </w:rPr>
+        <w:t>This he said, not that he cared for the poor; but because he was a thief, and had the bag, and bare what was put therein.</w:t>
+      </w:r>
+    </w:p>
+    <w:p>
+      <w:pPr>
+        <w:pStyle w:val="ListParagraph"/>
+        <w:numPr>
+          <w:ilvl w:val="0"/>
+          <w:numId w:val="12"/>
+        </w:numPr>
+        <w:rPr>
+          <w:lang w:val="en-US"/>
+        </w:rPr>
+      </w:pPr>
+      <w:r>
+        <w:rPr>
+          <w:lang w:val="en-US"/>
+        </w:rPr>
+        <w:t xml:space="preserve">Then said Jesus, </w:t>
+      </w:r>
+      <w:proofErr w:type="gramStart"/>
+      <w:r>
+        <w:rPr>
+          <w:lang w:val="en-US"/>
+        </w:rPr>
+        <w:t>Let</w:t>
+      </w:r>
+      <w:proofErr w:type="gramEnd"/>
+      <w:r>
+        <w:rPr>
+          <w:lang w:val="en-US"/>
+        </w:rPr>
+        <w:t xml:space="preserve"> her alone: against the day of my burying hath she kept this.</w:t>
+      </w:r>
+    </w:p>
+    <w:p>
+      <w:pPr>
+        <w:pStyle w:val="ListParagraph"/>
+        <w:numPr>
+          <w:ilvl w:val="0"/>
+          <w:numId w:val="12"/>
+        </w:numPr>
+        <w:rPr>
+          <w:lang w:val="en-US"/>
+        </w:rPr>
+      </w:pPr>
+      <w:r>
+        <w:rPr>
+          <w:lang w:val="en-US"/>
+        </w:rPr>
+        <w:t>For the poor always ye have with you; but me ye have not always.</w:t>
+      </w:r>
+    </w:p>
+    <w:p>
+      <w:pPr>
+        <w:pStyle w:val="ListParagraph"/>
+        <w:numPr>
+          <w:ilvl w:val="0"/>
+          <w:numId w:val="12"/>
+        </w:numPr>
+        <w:rPr>
+          <w:lang w:val="en-US"/>
+        </w:rPr>
+      </w:pPr>
+      <w:r>
+        <w:rPr>
+          <w:lang w:val="en-US"/>
+        </w:rPr>
+        <w:lastRenderedPageBreak/>
+        <w:t>Much people of the Jews therefore knew that he was there: and they came not for Jesus’ sake only, but that they might see Lazarus also, whom he had raised from the dead.</w:t>
+      </w:r>
+    </w:p>
+    <w:p>
+      <w:pPr>
+        <w:pStyle w:val="ListParagraph"/>
+        <w:numPr>
+          <w:ilvl w:val="0"/>
+          <w:numId w:val="12"/>
+        </w:numPr>
+        <w:rPr>
+          <w:lang w:val="en-US"/>
+        </w:rPr>
+      </w:pPr>
+      <w:r>
+        <w:rPr>
+          <w:lang w:val="en-US"/>
+        </w:rPr>
+        <w:t>But the chief priests consulted that they might put Lazarus also to death;</w:t>
+      </w:r>
+    </w:p>
+    <w:p>
+      <w:pPr>
+        <w:pStyle w:val="ListParagraph"/>
+        <w:numPr>
+          <w:ilvl w:val="0"/>
+          <w:numId w:val="12"/>
+        </w:numPr>
+        <w:rPr>
+          <w:lang w:val="en-US"/>
+        </w:rPr>
+      </w:pPr>
+      <w:r>
+        <w:rPr>
+          <w:lang w:val="en-US"/>
+        </w:rPr>
+        <w:t xml:space="preserve">Because that by reason of him many of the Jews went </w:t>
+      </w:r>
+      <w:proofErr w:type="gramStart"/>
+      <w:r>
+        <w:rPr>
+          <w:lang w:val="en-US"/>
+        </w:rPr>
+        <w:t>away, and</w:t>
+      </w:r>
+      <w:proofErr w:type="gramEnd"/>
+      <w:r>
+        <w:rPr>
+          <w:lang w:val="en-US"/>
+        </w:rPr>
+        <w:t xml:space="preserve"> believed on Jesus.</w:t>
+      </w:r>
+    </w:p>
+    <w:p>
+      <w:pPr>
+        <w:pStyle w:val="ListParagraph"/>
+        <w:numPr>
+          <w:ilvl w:val="0"/>
+          <w:numId w:val="12"/>
+        </w:numPr>
+        <w:rPr>
+          <w:lang w:val="en-US"/>
+        </w:rPr>
+      </w:pPr>
+      <w:r>
+        <w:rPr>
+          <w:lang w:val="en-US"/>
+        </w:rPr>
+        <w:t>On the next day much people that were come to the feast, when they heard that Jesus was coming to Jerusalem,</w:t>
+      </w:r>
+    </w:p>
+    <w:p>
+      <w:pPr>
+        <w:pStyle w:val="ListParagraph"/>
+        <w:numPr>
+          <w:ilvl w:val="0"/>
+          <w:numId w:val="12"/>
+        </w:numPr>
+        <w:rPr>
+          <w:lang w:val="en-US"/>
+        </w:rPr>
+      </w:pPr>
+      <w:r>
+        <w:rPr>
+          <w:lang w:val="en-US"/>
+        </w:rPr>
+        <w:t>Took branches of palm trees, and went forth to meet him, and cried, Hosanna: Blessed is the King of Israel that cometh in the name of the Lord.</w:t>
+      </w:r>
+    </w:p>
+    <w:p>
+      <w:pPr>
+        <w:pStyle w:val="ListParagraph"/>
+        <w:numPr>
+          <w:ilvl w:val="0"/>
+          <w:numId w:val="12"/>
+        </w:numPr>
+        <w:rPr>
+          <w:lang w:val="en-US"/>
+        </w:rPr>
+      </w:pPr>
+      <w:r>
+        <w:rPr>
+          <w:lang w:val="en-US"/>
+        </w:rPr>
+        <w:t>And Jesus, when he had found a young ass, sat thereon; as it is written,</w:t>
+      </w:r>
+    </w:p>
+    <w:p>
+      <w:pPr>
+        <w:pStyle w:val="ListParagraph"/>
+        <w:numPr>
+          <w:ilvl w:val="0"/>
+          <w:numId w:val="12"/>
+        </w:numPr>
+        <w:rPr>
+          <w:lang w:val="en-US"/>
+        </w:rPr>
+      </w:pPr>
+      <w:r>
+        <w:rPr>
+          <w:lang w:val="en-US"/>
+        </w:rPr>
+        <w:t>Fear not, daughter of Sion: behold, thy King cometh, sitting on an ass’s colt.</w:t>
+      </w:r>
+    </w:p>
+    <w:p>
+      <w:pPr>
+        <w:pStyle w:val="ListParagraph"/>
+        <w:numPr>
+          <w:ilvl w:val="0"/>
+          <w:numId w:val="12"/>
+        </w:numPr>
+        <w:rPr>
+          <w:lang w:val="en-US"/>
+        </w:rPr>
+      </w:pPr>
+      <w:r>
+        <w:rPr>
+          <w:lang w:val="en-US"/>
+        </w:rPr>
+        <w:t>These things understood not his disciples at the first: but when Jesus was glorified, then remembered they that these things were written of him, and that they had done these things unto him.</w:t>
+      </w:r>
+    </w:p>
+    <w:p>
+      <w:pPr>
+        <w:pStyle w:val="ListParagraph"/>
+        <w:numPr>
+          <w:ilvl w:val="0"/>
+          <w:numId w:val="12"/>
+        </w:numPr>
+        <w:rPr>
+          <w:lang w:val="en-US"/>
+        </w:rPr>
+      </w:pPr>
+      <w:r>
+        <w:rPr>
+          <w:lang w:val="en-US"/>
+        </w:rPr>
+        <w:t xml:space="preserve">The people therefore that was with him when he called Lazarus out of his grave, </w:t>
+      </w:r>
+      <w:r>
+        <w:rPr>
+          <w:lang w:val="en-US"/>
+        </w:rPr>
+        <w:t>and raised him from the dead, bare record.</w:t>
+      </w:r>
+    </w:p>
+    <w:p>
+      <w:pPr>
+        <w:pStyle w:val="ListParagraph"/>
+        <w:numPr>
+          <w:ilvl w:val="0"/>
+          <w:numId w:val="12"/>
+        </w:numPr>
+        <w:rPr>
+          <w:lang w:val="en-US"/>
+        </w:rPr>
+      </w:pPr>
+      <w:r>
+        <w:rPr>
+          <w:lang w:val="en-US"/>
+        </w:rPr>
+        <w:t>For this cause the people also met him, for that they heard that he had done this miracle.</w:t>
+      </w:r>
+    </w:p>
+    <w:p>
+      <w:pPr>
+        <w:pStyle w:val="ListParagraph"/>
+        <w:numPr>
+          <w:ilvl w:val="0"/>
+          <w:numId w:val="12"/>
+        </w:numPr>
+        <w:rPr>
+          <w:lang w:val="en-US"/>
+        </w:rPr>
+      </w:pPr>
+      <w:r>
+        <w:rPr>
+          <w:lang w:val="en-US"/>
+        </w:rPr>
+        <w:t xml:space="preserve">The Pharisees therefore said among themselves, </w:t>
+      </w:r>
+      <w:proofErr w:type="gramStart"/>
+      <w:r>
+        <w:rPr>
+          <w:lang w:val="en-US"/>
+        </w:rPr>
+        <w:t>Perceive</w:t>
+      </w:r>
+      <w:proofErr w:type="gramEnd"/>
+      <w:r>
+        <w:rPr>
+          <w:lang w:val="en-US"/>
+        </w:rPr>
+        <w:t xml:space="preserve"> ye how ye prevail nothing? behold, the world is gone after him.</w:t>
+      </w:r>
+    </w:p>
+    <w:p>
+      <w:pPr>
+        <w:pStyle w:val="ListParagraph"/>
+        <w:numPr>
+          <w:ilvl w:val="0"/>
+          <w:numId w:val="12"/>
+        </w:numPr>
+        <w:rPr>
+          <w:lang w:val="en-US"/>
+        </w:rPr>
+      </w:pPr>
+      <w:r>
+        <w:rPr>
+          <w:lang w:val="en-US"/>
+        </w:rPr>
+        <w:t>And there were certain Greeks among them that came up to worship at the feast:</w:t>
+      </w:r>
+    </w:p>
+    <w:p>
+      <w:pPr>
+        <w:pStyle w:val="ListParagraph"/>
+        <w:numPr>
+          <w:ilvl w:val="0"/>
+          <w:numId w:val="12"/>
+        </w:numPr>
+        <w:rPr>
+          <w:lang w:val="en-US"/>
+        </w:rPr>
+      </w:pPr>
+      <w:r>
+        <w:rPr>
+          <w:lang w:val="en-US"/>
+        </w:rPr>
+        <w:t>The same came therefore to Philip, which was of Bethsaida of Galilee, and desired him, saying, Sir, we would see Jesus.</w:t>
+      </w:r>
+    </w:p>
+    <w:p>
+      <w:pPr>
+        <w:pStyle w:val="ListParagraph"/>
+        <w:numPr>
+          <w:ilvl w:val="0"/>
+          <w:numId w:val="12"/>
+        </w:numPr>
+        <w:rPr>
+          <w:lang w:val="en-US"/>
+        </w:rPr>
+      </w:pPr>
+      <w:r>
+        <w:rPr>
+          <w:lang w:val="en-US"/>
+        </w:rPr>
+        <w:t xml:space="preserve">Philip cometh and </w:t>
+      </w:r>
+      <w:proofErr w:type="spellStart"/>
+      <w:r>
+        <w:rPr>
+          <w:lang w:val="en-US"/>
+        </w:rPr>
+        <w:t>telleth</w:t>
+      </w:r>
+      <w:proofErr w:type="spellEnd"/>
+      <w:r>
+        <w:rPr>
+          <w:lang w:val="en-US"/>
+        </w:rPr>
+        <w:t xml:space="preserve"> Andrew: and </w:t>
+      </w:r>
+      <w:proofErr w:type="gramStart"/>
+      <w:r>
+        <w:rPr>
+          <w:lang w:val="en-US"/>
+        </w:rPr>
+        <w:t>again</w:t>
+      </w:r>
+      <w:proofErr w:type="gramEnd"/>
+      <w:r>
+        <w:rPr>
+          <w:lang w:val="en-US"/>
+        </w:rPr>
+        <w:t xml:space="preserve"> Andrew and Philip tell Jesus.</w:t>
+      </w:r>
+    </w:p>
+    <w:p>
+      <w:pPr>
+        <w:pStyle w:val="ListParagraph"/>
+        <w:numPr>
+          <w:ilvl w:val="0"/>
+          <w:numId w:val="12"/>
+        </w:numPr>
+        <w:rPr>
+          <w:lang w:val="en-US"/>
+        </w:rPr>
+      </w:pPr>
+      <w:r>
+        <w:rPr>
+          <w:lang w:val="en-US"/>
+        </w:rPr>
+        <w:t xml:space="preserve">And Jesus answered them, saying, </w:t>
+      </w:r>
+      <w:proofErr w:type="gramStart"/>
+      <w:r>
+        <w:rPr>
+          <w:lang w:val="en-US"/>
+        </w:rPr>
+        <w:t>The</w:t>
+      </w:r>
+      <w:proofErr w:type="gramEnd"/>
+      <w:r>
+        <w:rPr>
+          <w:lang w:val="en-US"/>
+        </w:rPr>
+        <w:t xml:space="preserve"> hour is come, that the Son of man should be glorified.</w:t>
+      </w:r>
+    </w:p>
+    <w:p>
+      <w:pPr>
+        <w:pStyle w:val="ListParagraph"/>
+        <w:numPr>
+          <w:ilvl w:val="0"/>
+          <w:numId w:val="12"/>
+        </w:numPr>
+        <w:rPr>
+          <w:lang w:val="en-US"/>
+        </w:rPr>
+      </w:pPr>
+      <w:r>
+        <w:rPr>
+          <w:lang w:val="en-US"/>
+        </w:rPr>
+        <w:t xml:space="preserve">Verily, verily, I say unto you, </w:t>
+      </w:r>
+      <w:proofErr w:type="gramStart"/>
+      <w:r>
+        <w:rPr>
+          <w:lang w:val="en-US"/>
+        </w:rPr>
+        <w:t>Except</w:t>
+      </w:r>
+      <w:proofErr w:type="gramEnd"/>
+      <w:r>
+        <w:rPr>
+          <w:lang w:val="en-US"/>
+        </w:rPr>
+        <w:t xml:space="preserve"> a corn of wheat fall into the ground and die, it </w:t>
+      </w:r>
+      <w:proofErr w:type="spellStart"/>
+      <w:r>
+        <w:rPr>
+          <w:lang w:val="en-US"/>
+        </w:rPr>
+        <w:t>abideth</w:t>
+      </w:r>
+      <w:proofErr w:type="spellEnd"/>
+      <w:r>
+        <w:rPr>
+          <w:lang w:val="en-US"/>
+        </w:rPr>
+        <w:t xml:space="preserve"> alone: but if it die, it bringeth forth much fruit.</w:t>
+      </w:r>
+    </w:p>
+    <w:p>
+      <w:pPr>
+        <w:pStyle w:val="ListParagraph"/>
+        <w:numPr>
+          <w:ilvl w:val="0"/>
+          <w:numId w:val="12"/>
+        </w:numPr>
+        <w:rPr>
+          <w:lang w:val="en-US"/>
+        </w:rPr>
+      </w:pPr>
+      <w:r>
+        <w:rPr>
+          <w:lang w:val="en-US"/>
+        </w:rPr>
+        <w:t xml:space="preserve">He that loveth his life shall lose it; and he that </w:t>
+      </w:r>
+      <w:proofErr w:type="spellStart"/>
+      <w:r>
+        <w:rPr>
+          <w:lang w:val="en-US"/>
+        </w:rPr>
+        <w:t>hateth</w:t>
+      </w:r>
+      <w:proofErr w:type="spellEnd"/>
+      <w:r>
+        <w:rPr>
+          <w:lang w:val="en-US"/>
+        </w:rPr>
+        <w:t xml:space="preserve"> his life in this world shall keep it unto life eternal.</w:t>
+      </w:r>
+    </w:p>
+    <w:p>
+      <w:pPr>
+        <w:pStyle w:val="ListParagraph"/>
+        <w:numPr>
+          <w:ilvl w:val="0"/>
+          <w:numId w:val="12"/>
+        </w:numPr>
+        <w:rPr>
+          <w:lang w:val="en-US"/>
+        </w:rPr>
+      </w:pPr>
+      <w:r>
+        <w:rPr>
+          <w:lang w:val="en-US"/>
+        </w:rPr>
+        <w:t xml:space="preserve">If any man </w:t>
+      </w:r>
+      <w:proofErr w:type="gramStart"/>
+      <w:r>
+        <w:rPr>
+          <w:lang w:val="en-US"/>
+        </w:rPr>
+        <w:t>serve</w:t>
+      </w:r>
+      <w:proofErr w:type="gramEnd"/>
+      <w:r>
+        <w:rPr>
+          <w:lang w:val="en-US"/>
+        </w:rPr>
+        <w:t xml:space="preserve"> me, let him follow me; and where I am, there shall also my servant be: if any man serve me, him will my Father </w:t>
+      </w:r>
+      <w:proofErr w:type="spellStart"/>
+      <w:r>
+        <w:rPr>
+          <w:lang w:val="en-US"/>
+        </w:rPr>
+        <w:t>honour</w:t>
+      </w:r>
+      <w:proofErr w:type="spellEnd"/>
+      <w:r>
+        <w:rPr>
+          <w:lang w:val="en-US"/>
+        </w:rPr>
+        <w:t>.</w:t>
+      </w:r>
+    </w:p>
+    <w:p>
+      <w:pPr>
+        <w:pStyle w:val="ListParagraph"/>
+        <w:numPr>
+          <w:ilvl w:val="0"/>
+          <w:numId w:val="12"/>
+        </w:numPr>
+        <w:rPr>
+          <w:lang w:val="en-US"/>
+        </w:rPr>
+      </w:pPr>
+      <w:r>
+        <w:rPr>
+          <w:lang w:val="en-US"/>
+        </w:rPr>
+        <w:t xml:space="preserve">Now is my soul troubled; and what shall I say? </w:t>
+      </w:r>
+      <w:proofErr w:type="gramStart"/>
+      <w:r>
+        <w:rPr>
+          <w:lang w:val="en-US"/>
+        </w:rPr>
+        <w:t>Father,</w:t>
+      </w:r>
+      <w:proofErr w:type="gramEnd"/>
+      <w:r>
+        <w:rPr>
+          <w:lang w:val="en-US"/>
+        </w:rPr>
+        <w:t xml:space="preserve"> save me from this hour: but for this cause came I unto this hour.</w:t>
+      </w:r>
+    </w:p>
+    <w:p>
+      <w:pPr>
+        <w:pStyle w:val="ListParagraph"/>
+        <w:numPr>
+          <w:ilvl w:val="0"/>
+          <w:numId w:val="12"/>
+        </w:numPr>
+        <w:rPr>
+          <w:lang w:val="en-US"/>
+        </w:rPr>
+      </w:pPr>
+      <w:proofErr w:type="gramStart"/>
+      <w:r>
+        <w:rPr>
+          <w:lang w:val="en-US"/>
+        </w:rPr>
+        <w:t>Father,</w:t>
+      </w:r>
+      <w:proofErr w:type="gramEnd"/>
+      <w:r>
+        <w:rPr>
+          <w:lang w:val="en-US"/>
+        </w:rPr>
+        <w:t xml:space="preserve"> glorify thy name. Then came there a voice from heaven, saying, I have both glorified it, and will glorify it again.</w:t>
+      </w:r>
+    </w:p>
+    <w:p>
+      <w:pPr>
+        <w:pStyle w:val="ListParagraph"/>
+        <w:numPr>
+          <w:ilvl w:val="0"/>
+          <w:numId w:val="12"/>
+        </w:numPr>
+        <w:rPr>
+          <w:lang w:val="en-US"/>
+        </w:rPr>
+      </w:pPr>
+      <w:r>
+        <w:rPr>
+          <w:lang w:val="en-US"/>
+        </w:rPr>
+        <w:t xml:space="preserve">The </w:t>
+      </w:r>
+      <w:proofErr w:type="gramStart"/>
+      <w:r>
+        <w:rPr>
+          <w:lang w:val="en-US"/>
+        </w:rPr>
+        <w:t>people</w:t>
+      </w:r>
+      <w:proofErr w:type="gramEnd"/>
+      <w:r>
+        <w:rPr>
+          <w:lang w:val="en-US"/>
+        </w:rPr>
+        <w:t xml:space="preserve"> therefore, that stood by, and heard it, said that it thundered: others said, An angel </w:t>
+      </w:r>
+      <w:proofErr w:type="spellStart"/>
+      <w:r>
+        <w:rPr>
+          <w:lang w:val="en-US"/>
+        </w:rPr>
+        <w:t>spake</w:t>
+      </w:r>
+      <w:proofErr w:type="spellEnd"/>
+      <w:r>
+        <w:rPr>
+          <w:lang w:val="en-US"/>
+        </w:rPr>
+        <w:t xml:space="preserve"> to him.</w:t>
+      </w:r>
+    </w:p>
+    <w:p>
+      <w:pPr>
+        <w:pStyle w:val="ListParagraph"/>
+        <w:numPr>
+          <w:ilvl w:val="0"/>
+          <w:numId w:val="12"/>
+        </w:numPr>
+        <w:rPr>
+          <w:lang w:val="en-US"/>
+        </w:rPr>
+      </w:pPr>
+      <w:r>
+        <w:rPr>
+          <w:lang w:val="en-US"/>
+        </w:rPr>
+        <w:t>Jesus answered and said, This voice same not because of me, but for your sakes.</w:t>
+      </w:r>
+    </w:p>
+    <w:p>
+      <w:pPr>
+        <w:pStyle w:val="ListParagraph"/>
+        <w:numPr>
+          <w:ilvl w:val="0"/>
+          <w:numId w:val="12"/>
+        </w:numPr>
+        <w:rPr>
+          <w:lang w:val="en-US"/>
+        </w:rPr>
+      </w:pPr>
+      <w:r>
+        <w:rPr>
+          <w:lang w:val="en-US"/>
+        </w:rPr>
+        <w:t>Now is the judgment of this world: now shall the prince of this world be cast out.</w:t>
+      </w:r>
+    </w:p>
+    <w:p>
+      <w:pPr>
+        <w:pStyle w:val="ListParagraph"/>
+        <w:numPr>
+          <w:ilvl w:val="0"/>
+          <w:numId w:val="12"/>
+        </w:numPr>
+        <w:rPr>
+          <w:lang w:val="en-US"/>
+        </w:rPr>
+      </w:pPr>
+      <w:r>
+        <w:rPr>
+          <w:lang w:val="en-US"/>
+        </w:rPr>
+        <w:t>And I, if I be lifted up from the earth, will draw all men unto me.</w:t>
+      </w:r>
+    </w:p>
+    <w:p>
+      <w:pPr>
+        <w:pStyle w:val="ListParagraph"/>
+        <w:numPr>
+          <w:ilvl w:val="0"/>
+          <w:numId w:val="12"/>
+        </w:numPr>
+        <w:rPr>
+          <w:lang w:val="en-US"/>
+        </w:rPr>
+      </w:pPr>
+      <w:r>
+        <w:rPr>
+          <w:lang w:val="en-US"/>
+        </w:rPr>
+        <w:t>This he said, signifying what death he should die.</w:t>
+      </w:r>
+    </w:p>
+    <w:p>
+      <w:pPr>
+        <w:pStyle w:val="ListParagraph"/>
+        <w:numPr>
+          <w:ilvl w:val="0"/>
+          <w:numId w:val="12"/>
+        </w:numPr>
+        <w:rPr>
+          <w:lang w:val="en-US"/>
+        </w:rPr>
+      </w:pPr>
+      <w:r>
+        <w:rPr>
+          <w:lang w:val="en-US"/>
+        </w:rPr>
+        <w:t xml:space="preserve">The people answered him, </w:t>
+      </w:r>
+      <w:proofErr w:type="gramStart"/>
+      <w:r>
+        <w:rPr>
+          <w:lang w:val="en-US"/>
+        </w:rPr>
+        <w:t>We</w:t>
+      </w:r>
+      <w:proofErr w:type="gramEnd"/>
+      <w:r>
+        <w:rPr>
+          <w:lang w:val="en-US"/>
+        </w:rPr>
+        <w:t xml:space="preserve"> have heard out of the law that Christ </w:t>
+      </w:r>
+      <w:proofErr w:type="spellStart"/>
+      <w:r>
+        <w:rPr>
+          <w:lang w:val="en-US"/>
+        </w:rPr>
+        <w:t>abideth</w:t>
+      </w:r>
+      <w:proofErr w:type="spellEnd"/>
+      <w:r>
+        <w:rPr>
+          <w:lang w:val="en-US"/>
+        </w:rPr>
+        <w:t xml:space="preserve"> for ever: and how </w:t>
+      </w:r>
+      <w:proofErr w:type="spellStart"/>
+      <w:r>
+        <w:rPr>
+          <w:lang w:val="en-US"/>
+        </w:rPr>
+        <w:t>sayest</w:t>
+      </w:r>
+      <w:proofErr w:type="spellEnd"/>
+      <w:r>
+        <w:rPr>
+          <w:lang w:val="en-US"/>
+        </w:rPr>
+        <w:t xml:space="preserve"> thou, The Son of man must be lifted up? who is this Son of man?</w:t>
+      </w:r>
+    </w:p>
+    <w:p>
+      <w:pPr>
+        <w:pStyle w:val="ListParagraph"/>
+        <w:numPr>
+          <w:ilvl w:val="0"/>
+          <w:numId w:val="12"/>
+        </w:numPr>
+        <w:rPr>
+          <w:lang w:val="en-US"/>
+        </w:rPr>
+      </w:pPr>
+      <w:r>
+        <w:rPr>
+          <w:lang w:val="en-US"/>
+        </w:rPr>
+        <w:lastRenderedPageBreak/>
+        <w:t xml:space="preserve">Then Jesus said unto them, </w:t>
+      </w:r>
+      <w:proofErr w:type="gramStart"/>
+      <w:r>
+        <w:rPr>
+          <w:lang w:val="en-US"/>
+        </w:rPr>
+        <w:t>Yet</w:t>
+      </w:r>
+      <w:proofErr w:type="gramEnd"/>
+      <w:r>
+        <w:rPr>
+          <w:lang w:val="en-US"/>
+        </w:rPr>
+        <w:t xml:space="preserve"> a little while is the light with you. Walk while ye have the light, lest darkness come upon you: for he that walketh in darkness </w:t>
+      </w:r>
+      <w:proofErr w:type="spellStart"/>
+      <w:r>
+        <w:rPr>
+          <w:lang w:val="en-US"/>
+        </w:rPr>
+        <w:t>knoweth</w:t>
+      </w:r>
+      <w:proofErr w:type="spellEnd"/>
+      <w:r>
+        <w:rPr>
+          <w:lang w:val="en-US"/>
+        </w:rPr>
+        <w:t xml:space="preserve"> not whither he </w:t>
+      </w:r>
+      <w:proofErr w:type="spellStart"/>
+      <w:r>
+        <w:rPr>
+          <w:lang w:val="en-US"/>
+        </w:rPr>
+        <w:t>goeth</w:t>
+      </w:r>
+      <w:proofErr w:type="spellEnd"/>
+      <w:r>
+        <w:rPr>
+          <w:lang w:val="en-US"/>
+        </w:rPr>
+        <w:t>.</w:t>
+      </w:r>
+    </w:p>
+    <w:p>
+      <w:pPr>
+        <w:pStyle w:val="ListParagraph"/>
+        <w:numPr>
+          <w:ilvl w:val="0"/>
+          <w:numId w:val="12"/>
+        </w:numPr>
+        <w:rPr>
+          <w:lang w:val="en-US"/>
+        </w:rPr>
+      </w:pPr>
+      <w:r>
+        <w:rPr>
+          <w:lang w:val="en-US"/>
+        </w:rPr>
+        <w:t xml:space="preserve">while ye have light, believe in the light, that ye may be the children of light. These things </w:t>
+      </w:r>
+      <w:proofErr w:type="spellStart"/>
+      <w:r>
+        <w:rPr>
+          <w:lang w:val="en-US"/>
+        </w:rPr>
+        <w:t>spake</w:t>
+      </w:r>
+      <w:proofErr w:type="spellEnd"/>
+      <w:r>
+        <w:rPr>
+          <w:lang w:val="en-US"/>
+        </w:rPr>
+        <w:t xml:space="preserve"> Jesus, and departed, and did hide himself from them.</w:t>
+      </w:r>
+    </w:p>
+    <w:p>
+      <w:pPr>
+        <w:pStyle w:val="ListParagraph"/>
+        <w:numPr>
+          <w:ilvl w:val="0"/>
+          <w:numId w:val="12"/>
+        </w:numPr>
+        <w:rPr>
+          <w:lang w:val="en-US"/>
+        </w:rPr>
+      </w:pPr>
+      <w:r>
+        <w:rPr>
+          <w:lang w:val="en-US"/>
+        </w:rPr>
+        <w:t>But though he had done so many miracles before them, yet they believed not on him:</w:t>
+      </w:r>
+    </w:p>
+    <w:p>
+      <w:pPr>
+        <w:pStyle w:val="ListParagraph"/>
+        <w:numPr>
+          <w:ilvl w:val="0"/>
+          <w:numId w:val="12"/>
+        </w:numPr>
+        <w:rPr>
+          <w:lang w:val="en-US"/>
+        </w:rPr>
+      </w:pPr>
+      <w:r>
+        <w:rPr>
+          <w:lang w:val="en-US"/>
+        </w:rPr>
+        <w:t xml:space="preserve">That the saying of Esaias the prophet might be fulfilled, which he </w:t>
+      </w:r>
+      <w:proofErr w:type="spellStart"/>
+      <w:r>
+        <w:rPr>
+          <w:lang w:val="en-US"/>
+        </w:rPr>
+        <w:t>spake</w:t>
+      </w:r>
+      <w:proofErr w:type="spellEnd"/>
+      <w:r>
+        <w:rPr>
+          <w:lang w:val="en-US"/>
+        </w:rPr>
+        <w:t>, Lord, who hath believed our report? and to whom hath the arm of the Lord been revealed?</w:t>
+      </w:r>
+    </w:p>
+    <w:p>
+      <w:pPr>
+        <w:pStyle w:val="ListParagraph"/>
+        <w:numPr>
+          <w:ilvl w:val="0"/>
+          <w:numId w:val="12"/>
+        </w:numPr>
+        <w:rPr>
+          <w:lang w:val="en-US"/>
+        </w:rPr>
+      </w:pPr>
+      <w:proofErr w:type="gramStart"/>
+      <w:r>
+        <w:rPr>
+          <w:lang w:val="en-US"/>
+        </w:rPr>
+        <w:t>Therefore</w:t>
+      </w:r>
+      <w:proofErr w:type="gramEnd"/>
+      <w:r>
+        <w:rPr>
+          <w:lang w:val="en-US"/>
+        </w:rPr>
+        <w:t xml:space="preserve"> they could not believe, because that Esaias said again,</w:t>
+      </w:r>
+    </w:p>
+    <w:p>
+      <w:pPr>
+        <w:pStyle w:val="ListParagraph"/>
+        <w:numPr>
+          <w:ilvl w:val="0"/>
+          <w:numId w:val="12"/>
+        </w:numPr>
+        <w:rPr>
+          <w:lang w:val="en-US"/>
+        </w:rPr>
+      </w:pPr>
+      <w:r>
+        <w:rPr>
+          <w:lang w:val="en-US"/>
+        </w:rPr>
+        <w:t xml:space="preserve">He hath blinded their </w:t>
+      </w:r>
+      <w:proofErr w:type="gramStart"/>
+      <w:r>
+        <w:rPr>
+          <w:lang w:val="en-US"/>
+        </w:rPr>
+        <w:t>eyes, and</w:t>
+      </w:r>
+      <w:proofErr w:type="gramEnd"/>
+      <w:r>
+        <w:rPr>
+          <w:lang w:val="en-US"/>
+        </w:rPr>
+        <w:t xml:space="preserve"> hardened their heart; that they should not see with their eyes, nor understand with their heart, and be converted, and I should heal them.</w:t>
+      </w:r>
+    </w:p>
+    <w:p>
+      <w:pPr>
+        <w:pStyle w:val="ListParagraph"/>
+        <w:numPr>
+          <w:ilvl w:val="0"/>
+          <w:numId w:val="12"/>
+        </w:numPr>
+        <w:rPr>
+          <w:lang w:val="en-US"/>
+        </w:rPr>
+      </w:pPr>
+      <w:r>
+        <w:rPr>
+          <w:lang w:val="en-US"/>
+        </w:rPr>
+        <w:t xml:space="preserve">These things said Esaias, when he saw his glory, and </w:t>
+      </w:r>
+      <w:proofErr w:type="spellStart"/>
+      <w:r>
+        <w:rPr>
+          <w:lang w:val="en-US"/>
+        </w:rPr>
+        <w:t>spake</w:t>
+      </w:r>
+      <w:proofErr w:type="spellEnd"/>
+      <w:r>
+        <w:rPr>
+          <w:lang w:val="en-US"/>
+        </w:rPr>
+        <w:t xml:space="preserve"> of him.</w:t>
+      </w:r>
+    </w:p>
+    <w:p>
+      <w:pPr>
+        <w:pStyle w:val="ListParagraph"/>
+        <w:numPr>
+          <w:ilvl w:val="0"/>
+          <w:numId w:val="12"/>
+        </w:numPr>
+        <w:rPr>
+          <w:lang w:val="en-US"/>
+        </w:rPr>
+      </w:pPr>
+      <w:proofErr w:type="gramStart"/>
+      <w:r>
+        <w:rPr>
+          <w:lang w:val="en-US"/>
+        </w:rPr>
+        <w:t>Nevertheless</w:t>
+      </w:r>
+      <w:proofErr w:type="gramEnd"/>
+      <w:r>
+        <w:rPr>
+          <w:lang w:val="en-US"/>
+        </w:rPr>
+        <w:t xml:space="preserve"> among the chief rulers also many believed on him; but because of the Pharisees they did not confess him, lest they should be put out of the synagogue:</w:t>
+      </w:r>
+    </w:p>
+    <w:p>
+      <w:pPr>
+        <w:pStyle w:val="ListParagraph"/>
+        <w:numPr>
+          <w:ilvl w:val="0"/>
+          <w:numId w:val="12"/>
+        </w:numPr>
+        <w:rPr>
+          <w:lang w:val="en-US"/>
+        </w:rPr>
+      </w:pPr>
+      <w:r>
+        <w:rPr>
+          <w:lang w:val="en-US"/>
+        </w:rPr>
+        <w:t>For they loved the praise of men more than the praise of God.</w:t>
+      </w:r>
+    </w:p>
+    <w:p>
+      <w:pPr>
+        <w:pStyle w:val="ListParagraph"/>
+        <w:numPr>
+          <w:ilvl w:val="0"/>
+          <w:numId w:val="12"/>
+        </w:numPr>
+        <w:rPr>
+          <w:lang w:val="en-US"/>
+        </w:rPr>
+      </w:pPr>
+      <w:r>
+        <w:rPr>
+          <w:lang w:val="en-US"/>
+        </w:rPr>
+        <w:t>Jesus cried and said, He that believeth on me, believeth not on me, but on him that sent me.</w:t>
+      </w:r>
+    </w:p>
+    <w:p>
+      <w:pPr>
+        <w:pStyle w:val="ListParagraph"/>
+        <w:numPr>
+          <w:ilvl w:val="0"/>
+          <w:numId w:val="12"/>
+        </w:numPr>
+        <w:rPr>
+          <w:lang w:val="en-US"/>
+        </w:rPr>
+      </w:pPr>
+      <w:r>
+        <w:rPr>
+          <w:lang w:val="en-US"/>
+        </w:rPr>
+        <w:t xml:space="preserve">And he that </w:t>
+      </w:r>
+      <w:proofErr w:type="spellStart"/>
+      <w:r>
+        <w:rPr>
+          <w:lang w:val="en-US"/>
+        </w:rPr>
+        <w:t>seeth</w:t>
+      </w:r>
+      <w:proofErr w:type="spellEnd"/>
+      <w:r>
+        <w:rPr>
+          <w:lang w:val="en-US"/>
+        </w:rPr>
+        <w:t xml:space="preserve"> me </w:t>
+      </w:r>
+      <w:proofErr w:type="spellStart"/>
+      <w:r>
+        <w:rPr>
+          <w:lang w:val="en-US"/>
+        </w:rPr>
+        <w:t>seeth</w:t>
+      </w:r>
+      <w:proofErr w:type="spellEnd"/>
+      <w:r>
+        <w:rPr>
+          <w:lang w:val="en-US"/>
+        </w:rPr>
+        <w:t xml:space="preserve"> him that sent me.</w:t>
+      </w:r>
+    </w:p>
+    <w:p>
+      <w:pPr>
+        <w:pStyle w:val="ListParagraph"/>
+        <w:numPr>
+          <w:ilvl w:val="0"/>
+          <w:numId w:val="12"/>
+        </w:numPr>
+        <w:rPr>
+          <w:lang w:val="en-US"/>
+        </w:rPr>
+      </w:pPr>
+      <w:r>
+        <w:rPr>
+          <w:lang w:val="en-US"/>
+        </w:rPr>
+        <w:t>I am come a light into the world, that whosoever believeth on me should not abide in darkness.</w:t>
+      </w:r>
+    </w:p>
+    <w:p>
+      <w:pPr>
+        <w:pStyle w:val="ListParagraph"/>
+        <w:numPr>
+          <w:ilvl w:val="0"/>
+          <w:numId w:val="12"/>
+        </w:numPr>
+        <w:rPr>
+          <w:lang w:val="en-US"/>
+        </w:rPr>
+      </w:pPr>
+      <w:r>
+        <w:rPr>
+          <w:lang w:val="en-US"/>
+        </w:rPr>
+        <w:t xml:space="preserve">And if any man </w:t>
+      </w:r>
+      <w:proofErr w:type="gramStart"/>
+      <w:r>
+        <w:rPr>
+          <w:lang w:val="en-US"/>
+        </w:rPr>
+        <w:t>hear</w:t>
+      </w:r>
+      <w:proofErr w:type="gramEnd"/>
+      <w:r>
+        <w:rPr>
+          <w:lang w:val="en-US"/>
+        </w:rPr>
+        <w:t xml:space="preserve"> my words, and believe not, I judge him not: for I came not to judge the world, but to save the world.</w:t>
+      </w:r>
+    </w:p>
+    <w:p>
+      <w:pPr>
+        <w:pStyle w:val="ListParagraph"/>
+        <w:numPr>
+          <w:ilvl w:val="0"/>
+          <w:numId w:val="12"/>
+        </w:numPr>
+        <w:rPr>
+          <w:lang w:val="en-US"/>
+        </w:rPr>
+      </w:pPr>
+      <w:r>
+        <w:rPr>
+          <w:lang w:val="en-US"/>
+        </w:rPr>
+        <w:t xml:space="preserve">He that </w:t>
+      </w:r>
+      <w:proofErr w:type="spellStart"/>
+      <w:r>
+        <w:rPr>
+          <w:lang w:val="en-US"/>
+        </w:rPr>
+        <w:t>rejecteth</w:t>
+      </w:r>
+      <w:proofErr w:type="spellEnd"/>
+      <w:r>
+        <w:rPr>
+          <w:lang w:val="en-US"/>
+        </w:rPr>
+        <w:t xml:space="preserve"> me, and </w:t>
+      </w:r>
+      <w:proofErr w:type="spellStart"/>
+      <w:r>
+        <w:rPr>
+          <w:lang w:val="en-US"/>
+        </w:rPr>
+        <w:t>receiveth</w:t>
+      </w:r>
+      <w:proofErr w:type="spellEnd"/>
+      <w:r>
+        <w:rPr>
+          <w:lang w:val="en-US"/>
+        </w:rPr>
+        <w:t xml:space="preserve"> not my words, hath one that </w:t>
+      </w:r>
+      <w:proofErr w:type="spellStart"/>
+      <w:r>
+        <w:rPr>
+          <w:lang w:val="en-US"/>
+        </w:rPr>
+        <w:t>judgeth</w:t>
+      </w:r>
+      <w:proofErr w:type="spellEnd"/>
+      <w:r>
+        <w:rPr>
+          <w:lang w:val="en-US"/>
+        </w:rPr>
+        <w:t xml:space="preserve"> him: the word that I have spoken, the same shall judge him in the last day.</w:t>
+      </w:r>
+    </w:p>
+    <w:p>
+      <w:pPr>
+        <w:pStyle w:val="ListParagraph"/>
+        <w:numPr>
+          <w:ilvl w:val="0"/>
+          <w:numId w:val="12"/>
+        </w:numPr>
+        <w:rPr>
+          <w:lang w:val="en-US"/>
+        </w:rPr>
+      </w:pPr>
+      <w:r>
+        <w:rPr>
+          <w:lang w:val="en-US"/>
+        </w:rPr>
+        <w:t>For I have not spoken of myself; but the Father which sent me, he gave me a commandment, what I should say, and what I should speak.</w:t>
+      </w:r>
+    </w:p>
+    <w:p>
+      <w:pPr>
+        <w:pStyle w:val="ListParagraph"/>
+        <w:numPr>
+          <w:ilvl w:val="0"/>
+          <w:numId w:val="12"/>
+        </w:numPr>
+        <w:rPr>
+          <w:lang w:val="en-US"/>
+        </w:rPr>
+      </w:pPr>
+      <w:r>
+        <w:rPr>
+          <w:lang w:val="en-US"/>
+        </w:rPr>
+        <w:t>And I know that his commandment is life everlasting: whatsoever I speak therefore, even as the Father said unto me, so I speak.</w:t>
+      </w:r>
+    </w:p>
+    <w:p>
+      <w:pPr>
+        <w:rPr>
+          <w:lang w:val="en-US"/>
+        </w:rPr>
+      </w:pPr>
+    </w:p>
+    <w:p>
+      <w:pPr>
+        <w:rPr>
+          <w:lang w:val="en-US"/>
+        </w:rPr>
+      </w:pPr>
+      <w:r>
+        <w:rPr>
+          <w:lang w:val="en-US"/>
+        </w:rPr>
+        <w:t>John Ch13</w:t>
+      </w:r>
+    </w:p>
+    <w:p>
+      <w:pPr>
+        <w:rPr>
+          <w:lang w:val="en-US"/>
+        </w:rPr>
+      </w:pPr>
+    </w:p>
+    <w:p>
+      <w:pPr>
+        <w:pStyle w:val="ListParagraph"/>
+        <w:numPr>
+          <w:ilvl w:val="0"/>
+          <w:numId w:val="13"/>
+        </w:numPr>
+        <w:rPr>
+          <w:lang w:val="en-US"/>
+        </w:rPr>
+      </w:pPr>
+      <w:r>
+        <w:rPr>
+          <w:lang w:val="en-US"/>
+        </w:rPr>
+        <w:t xml:space="preserve">Now before the feast of the </w:t>
+      </w:r>
+      <w:proofErr w:type="spellStart"/>
+      <w:r>
+        <w:rPr>
+          <w:lang w:val="en-US"/>
+        </w:rPr>
+        <w:t>passover</w:t>
+      </w:r>
+      <w:proofErr w:type="spellEnd"/>
+      <w:r>
+        <w:rPr>
+          <w:lang w:val="en-US"/>
+        </w:rPr>
+        <w:t>, when Jesus knew that his hour was come that he should depart out of this world unto the Father, having loved his own which were in the world, he loved them unto the end.</w:t>
+      </w:r>
+    </w:p>
+    <w:p>
+      <w:pPr>
+        <w:pStyle w:val="ListParagraph"/>
+        <w:numPr>
+          <w:ilvl w:val="0"/>
+          <w:numId w:val="13"/>
+        </w:numPr>
+        <w:rPr>
+          <w:lang w:val="en-US"/>
+        </w:rPr>
+      </w:pPr>
+      <w:r>
+        <w:rPr>
+          <w:lang w:val="en-US"/>
+        </w:rPr>
+        <w:t>And supper being ended, the devil having now put into the heart of Judas Iscariot, Simon’s son, to betray him;</w:t>
+      </w:r>
+    </w:p>
+    <w:p>
+      <w:pPr>
+        <w:pStyle w:val="ListParagraph"/>
+        <w:numPr>
+          <w:ilvl w:val="0"/>
+          <w:numId w:val="13"/>
+        </w:numPr>
+        <w:rPr>
+          <w:lang w:val="en-US"/>
+        </w:rPr>
+      </w:pPr>
+      <w:r>
+        <w:rPr>
+          <w:lang w:val="en-US"/>
+        </w:rPr>
+        <w:t>Jesus knowing that the Father had given all things unto his hands, and that he was come from God, and went to God;</w:t>
+      </w:r>
+    </w:p>
+    <w:p>
+      <w:pPr>
+        <w:pStyle w:val="ListParagraph"/>
+        <w:numPr>
+          <w:ilvl w:val="0"/>
+          <w:numId w:val="13"/>
+        </w:numPr>
+        <w:rPr>
+          <w:lang w:val="en-US"/>
+        </w:rPr>
+      </w:pPr>
+      <w:r>
+        <w:rPr>
+          <w:lang w:val="en-US"/>
+        </w:rPr>
+        <w:t xml:space="preserve">He </w:t>
+      </w:r>
+      <w:proofErr w:type="spellStart"/>
+      <w:r>
+        <w:rPr>
+          <w:lang w:val="en-US"/>
+        </w:rPr>
+        <w:t>riseth</w:t>
+      </w:r>
+      <w:proofErr w:type="spellEnd"/>
+      <w:r>
+        <w:rPr>
+          <w:lang w:val="en-US"/>
+        </w:rPr>
+        <w:t xml:space="preserve"> from </w:t>
+      </w:r>
+      <w:proofErr w:type="gramStart"/>
+      <w:r>
+        <w:rPr>
+          <w:lang w:val="en-US"/>
+        </w:rPr>
+        <w:t>supper, and</w:t>
+      </w:r>
+      <w:proofErr w:type="gramEnd"/>
+      <w:r>
+        <w:rPr>
+          <w:lang w:val="en-US"/>
+        </w:rPr>
+        <w:t xml:space="preserve"> laid aside his garments; and took a towel, and </w:t>
+      </w:r>
+      <w:proofErr w:type="spellStart"/>
+      <w:r>
+        <w:rPr>
+          <w:lang w:val="en-US"/>
+        </w:rPr>
+        <w:t>gired</w:t>
+      </w:r>
+      <w:proofErr w:type="spellEnd"/>
+      <w:r>
+        <w:rPr>
+          <w:lang w:val="en-US"/>
+        </w:rPr>
+        <w:t xml:space="preserve"> himself.</w:t>
+      </w:r>
+    </w:p>
+    <w:p>
+      <w:pPr>
+        <w:pStyle w:val="ListParagraph"/>
+        <w:numPr>
+          <w:ilvl w:val="0"/>
+          <w:numId w:val="13"/>
+        </w:numPr>
+        <w:rPr>
+          <w:lang w:val="en-US"/>
+        </w:rPr>
+      </w:pPr>
+      <w:r>
+        <w:rPr>
+          <w:lang w:val="en-US"/>
+        </w:rPr>
+        <w:t xml:space="preserve">After that he </w:t>
+      </w:r>
+      <w:proofErr w:type="spellStart"/>
+      <w:r>
+        <w:rPr>
+          <w:lang w:val="en-US"/>
+        </w:rPr>
+        <w:t>poureth</w:t>
+      </w:r>
+      <w:proofErr w:type="spellEnd"/>
+      <w:r>
+        <w:rPr>
+          <w:lang w:val="en-US"/>
+        </w:rPr>
+        <w:t xml:space="preserve"> water into a </w:t>
+      </w:r>
+      <w:proofErr w:type="spellStart"/>
+      <w:r>
+        <w:rPr>
+          <w:lang w:val="en-US"/>
+        </w:rPr>
+        <w:t>bason</w:t>
+      </w:r>
+      <w:proofErr w:type="spellEnd"/>
+      <w:r>
+        <w:rPr>
+          <w:lang w:val="en-US"/>
+        </w:rPr>
+        <w:t>, and began to wash the disciples’ feet, and to wipe them with the towel wherewith he was girded.</w:t>
+      </w:r>
+    </w:p>
+    <w:p>
+      <w:pPr>
+        <w:pStyle w:val="ListParagraph"/>
+        <w:numPr>
+          <w:ilvl w:val="0"/>
+          <w:numId w:val="13"/>
+        </w:numPr>
+        <w:rPr>
+          <w:lang w:val="en-US"/>
+        </w:rPr>
+      </w:pPr>
+      <w:r>
+        <w:rPr>
+          <w:lang w:val="en-US"/>
+        </w:rPr>
+        <w:t>Then cometh he to Simon Peter: and Peter saith unto him, Lord, dost thou wash my feet?</w:t>
+      </w:r>
+    </w:p>
+    <w:p>
+      <w:pPr>
+        <w:pStyle w:val="ListParagraph"/>
+        <w:numPr>
+          <w:ilvl w:val="0"/>
+          <w:numId w:val="13"/>
+        </w:numPr>
+        <w:rPr>
+          <w:lang w:val="en-US"/>
+        </w:rPr>
+      </w:pPr>
+      <w:r>
+        <w:rPr>
+          <w:lang w:val="en-US"/>
+        </w:rPr>
+        <w:lastRenderedPageBreak/>
+        <w:t xml:space="preserve">Jesus answered and said unto him, What I do thou </w:t>
+      </w:r>
+      <w:proofErr w:type="spellStart"/>
+      <w:r>
+        <w:rPr>
+          <w:lang w:val="en-US"/>
+        </w:rPr>
+        <w:t>knowest</w:t>
+      </w:r>
+      <w:proofErr w:type="spellEnd"/>
+      <w:r>
+        <w:rPr>
+          <w:lang w:val="en-US"/>
+        </w:rPr>
+        <w:t xml:space="preserve"> not now; but thou shalt know hereafter.</w:t>
+      </w:r>
+    </w:p>
+    <w:p>
+      <w:pPr>
+        <w:pStyle w:val="ListParagraph"/>
+        <w:numPr>
+          <w:ilvl w:val="0"/>
+          <w:numId w:val="13"/>
+        </w:numPr>
+        <w:rPr>
+          <w:lang w:val="en-US"/>
+        </w:rPr>
+      </w:pPr>
+      <w:r>
+        <w:rPr>
+          <w:lang w:val="en-US"/>
+        </w:rPr>
+        <w:t xml:space="preserve">Peter saith unto him, </w:t>
+      </w:r>
+      <w:proofErr w:type="gramStart"/>
+      <w:r>
+        <w:rPr>
+          <w:lang w:val="en-US"/>
+        </w:rPr>
+        <w:t>Thou</w:t>
+      </w:r>
+      <w:proofErr w:type="gramEnd"/>
+      <w:r>
+        <w:rPr>
+          <w:lang w:val="en-US"/>
+        </w:rPr>
+        <w:t xml:space="preserve"> shalt never wash my feet. Jesus answered him, If I wash thee not, thou hast no part with me.</w:t>
+      </w:r>
+    </w:p>
+    <w:p>
+      <w:pPr>
+        <w:pStyle w:val="ListParagraph"/>
+        <w:numPr>
+          <w:ilvl w:val="0"/>
+          <w:numId w:val="13"/>
+        </w:numPr>
+        <w:rPr>
+          <w:lang w:val="en-US"/>
+        </w:rPr>
+      </w:pPr>
+      <w:r>
+        <w:rPr>
+          <w:lang w:val="en-US"/>
+        </w:rPr>
+        <w:t>Simon Peter saith unto him, Lord, not my feet only, but also my hands and my head.</w:t>
+      </w:r>
+    </w:p>
+    <w:p>
+      <w:pPr>
+        <w:pStyle w:val="ListParagraph"/>
+        <w:numPr>
+          <w:ilvl w:val="0"/>
+          <w:numId w:val="13"/>
+        </w:numPr>
+        <w:rPr>
+          <w:lang w:val="en-US"/>
+        </w:rPr>
+      </w:pPr>
+      <w:r>
+        <w:rPr>
+          <w:lang w:val="en-US"/>
+        </w:rPr>
+        <w:t xml:space="preserve">Jesus saith to him, He that is washed </w:t>
+      </w:r>
+      <w:proofErr w:type="spellStart"/>
+      <w:r>
+        <w:rPr>
+          <w:lang w:val="en-US"/>
+        </w:rPr>
+        <w:t>needeth</w:t>
+      </w:r>
+      <w:proofErr w:type="spellEnd"/>
+      <w:r>
+        <w:rPr>
+          <w:lang w:val="en-US"/>
+        </w:rPr>
+        <w:t xml:space="preserve"> not save to wash his </w:t>
+      </w:r>
+      <w:proofErr w:type="gramStart"/>
+      <w:r>
+        <w:rPr>
+          <w:lang w:val="en-US"/>
+        </w:rPr>
+        <w:t>feet, but</w:t>
+      </w:r>
+      <w:proofErr w:type="gramEnd"/>
+      <w:r>
+        <w:rPr>
+          <w:lang w:val="en-US"/>
+        </w:rPr>
+        <w:t xml:space="preserve"> is clean every whit: and ye are clean, but not all.</w:t>
+      </w:r>
+    </w:p>
+    <w:p>
+      <w:pPr>
+        <w:pStyle w:val="ListParagraph"/>
+        <w:numPr>
+          <w:ilvl w:val="0"/>
+          <w:numId w:val="13"/>
+        </w:numPr>
+        <w:rPr>
+          <w:lang w:val="en-US"/>
+        </w:rPr>
+      </w:pPr>
+      <w:r>
+        <w:rPr>
+          <w:lang w:val="en-US"/>
+        </w:rPr>
+        <w:t xml:space="preserve">For he knew who should betray him; </w:t>
+      </w:r>
+      <w:proofErr w:type="gramStart"/>
+      <w:r>
+        <w:rPr>
+          <w:lang w:val="en-US"/>
+        </w:rPr>
+        <w:t>therefore</w:t>
+      </w:r>
+      <w:proofErr w:type="gramEnd"/>
+      <w:r>
+        <w:rPr>
+          <w:lang w:val="en-US"/>
+        </w:rPr>
+        <w:t xml:space="preserve"> said he, Ye are not all clean.</w:t>
+      </w:r>
+    </w:p>
+    <w:p>
+      <w:pPr>
+        <w:pStyle w:val="ListParagraph"/>
+        <w:numPr>
+          <w:ilvl w:val="0"/>
+          <w:numId w:val="13"/>
+        </w:numPr>
+        <w:rPr>
+          <w:lang w:val="en-US"/>
+        </w:rPr>
+      </w:pPr>
+      <w:proofErr w:type="gramStart"/>
+      <w:r>
+        <w:rPr>
+          <w:lang w:val="en-US"/>
+        </w:rPr>
+        <w:t>So</w:t>
+      </w:r>
+      <w:proofErr w:type="gramEnd"/>
+      <w:r>
+        <w:rPr>
+          <w:lang w:val="en-US"/>
+        </w:rPr>
+        <w:t xml:space="preserve"> after he had washed their feet, and had taken his garments, and was set down again, he said unto them, Know </w:t>
+      </w:r>
+      <w:proofErr w:type="spellStart"/>
+      <w:r>
+        <w:rPr>
+          <w:lang w:val="en-US"/>
+        </w:rPr>
+        <w:t>ye</w:t>
+      </w:r>
+      <w:proofErr w:type="spellEnd"/>
+      <w:r>
+        <w:rPr>
+          <w:lang w:val="en-US"/>
+        </w:rPr>
+        <w:t xml:space="preserve"> what I have done to you?</w:t>
+      </w:r>
+    </w:p>
+    <w:p>
+      <w:pPr>
+        <w:pStyle w:val="ListParagraph"/>
+        <w:numPr>
+          <w:ilvl w:val="0"/>
+          <w:numId w:val="13"/>
+        </w:numPr>
+        <w:rPr>
+          <w:lang w:val="en-US"/>
+        </w:rPr>
+      </w:pPr>
+      <w:r>
+        <w:rPr>
+          <w:lang w:val="en-US"/>
+        </w:rPr>
+        <w:t>Ye call me Master and Lord: and ye say well; for so I am.</w:t>
+      </w:r>
+    </w:p>
+    <w:p>
+      <w:pPr>
+        <w:pStyle w:val="ListParagraph"/>
+        <w:numPr>
+          <w:ilvl w:val="0"/>
+          <w:numId w:val="13"/>
+        </w:numPr>
+        <w:rPr>
+          <w:lang w:val="en-US"/>
+        </w:rPr>
+      </w:pPr>
+      <w:r>
+        <w:rPr>
+          <w:lang w:val="en-US"/>
+        </w:rPr>
+        <w:t>If I then, your Lord and Master, have washed your feet; ye also ought to wash one another’s feet.</w:t>
+      </w:r>
+    </w:p>
+    <w:p>
+      <w:pPr>
+        <w:pStyle w:val="ListParagraph"/>
+        <w:numPr>
+          <w:ilvl w:val="0"/>
+          <w:numId w:val="13"/>
+        </w:numPr>
+        <w:rPr>
+          <w:lang w:val="en-US"/>
+        </w:rPr>
+      </w:pPr>
+      <w:r>
+        <w:rPr>
+          <w:lang w:val="en-US"/>
+        </w:rPr>
+        <w:t>For I have given you an example, that ye should do as I have done to you.</w:t>
+      </w:r>
+    </w:p>
+    <w:p>
+      <w:pPr>
+        <w:pStyle w:val="ListParagraph"/>
+        <w:numPr>
+          <w:ilvl w:val="0"/>
+          <w:numId w:val="13"/>
+        </w:numPr>
+        <w:rPr>
+          <w:lang w:val="en-US"/>
+        </w:rPr>
+      </w:pPr>
+      <w:r>
+        <w:rPr>
+          <w:lang w:val="en-US"/>
+        </w:rPr>
+        <w:t xml:space="preserve">Verily, verily, I say unto you, </w:t>
+      </w:r>
+      <w:proofErr w:type="gramStart"/>
+      <w:r>
+        <w:rPr>
+          <w:lang w:val="en-US"/>
+        </w:rPr>
+        <w:t>The</w:t>
+      </w:r>
+      <w:proofErr w:type="gramEnd"/>
+      <w:r>
+        <w:rPr>
+          <w:lang w:val="en-US"/>
+        </w:rPr>
+        <w:t xml:space="preserve"> servant is not greater than his lord; neither he that is sent greater than he that sent him.</w:t>
+      </w:r>
+    </w:p>
+    <w:p>
+      <w:pPr>
+        <w:pStyle w:val="ListParagraph"/>
+        <w:numPr>
+          <w:ilvl w:val="0"/>
+          <w:numId w:val="13"/>
+        </w:numPr>
+        <w:rPr>
+          <w:lang w:val="en-US"/>
+        </w:rPr>
+      </w:pPr>
+      <w:r>
+        <w:rPr>
+          <w:lang w:val="en-US"/>
+        </w:rPr>
+        <w:t>If ye know these things, happy are ye if ye do them.</w:t>
+      </w:r>
+    </w:p>
+    <w:p>
+      <w:pPr>
+        <w:pStyle w:val="ListParagraph"/>
+        <w:numPr>
+          <w:ilvl w:val="0"/>
+          <w:numId w:val="13"/>
+        </w:numPr>
+        <w:rPr>
+          <w:lang w:val="en-US"/>
+        </w:rPr>
+      </w:pPr>
+      <w:r>
+        <w:rPr>
+          <w:lang w:val="en-US"/>
+        </w:rPr>
+        <w:t xml:space="preserve">I speak not of you all: I know whom I have </w:t>
+      </w:r>
+      <w:proofErr w:type="gramStart"/>
+      <w:r>
+        <w:rPr>
+          <w:lang w:val="en-US"/>
+        </w:rPr>
+        <w:t>chosen:</w:t>
+      </w:r>
+      <w:proofErr w:type="gramEnd"/>
+      <w:r>
+        <w:rPr>
+          <w:lang w:val="en-US"/>
+        </w:rPr>
+        <w:t xml:space="preserve"> but that the scripture may be fulfilled, He that </w:t>
+      </w:r>
+      <w:proofErr w:type="spellStart"/>
+      <w:r>
+        <w:rPr>
+          <w:lang w:val="en-US"/>
+        </w:rPr>
+        <w:t>eateth</w:t>
+      </w:r>
+      <w:proofErr w:type="spellEnd"/>
+      <w:r>
+        <w:rPr>
+          <w:lang w:val="en-US"/>
+        </w:rPr>
+        <w:t xml:space="preserve"> bread with me hath lifted up his heel against me.</w:t>
+      </w:r>
+    </w:p>
+    <w:p>
+      <w:pPr>
+        <w:pStyle w:val="ListParagraph"/>
+        <w:numPr>
+          <w:ilvl w:val="0"/>
+          <w:numId w:val="13"/>
+        </w:numPr>
+        <w:rPr>
+          <w:lang w:val="en-US"/>
+        </w:rPr>
+      </w:pPr>
+      <w:r>
+        <w:rPr>
+          <w:lang w:val="en-US"/>
+        </w:rPr>
+        <w:t xml:space="preserve">Now I tell you before it come, </w:t>
+      </w:r>
+      <w:proofErr w:type="gramStart"/>
+      <w:r>
+        <w:rPr>
+          <w:lang w:val="en-US"/>
+        </w:rPr>
+        <w:t>that ,</w:t>
+      </w:r>
+      <w:proofErr w:type="gramEnd"/>
+      <w:r>
+        <w:rPr>
+          <w:lang w:val="en-US"/>
+        </w:rPr>
+        <w:t xml:space="preserve"> when it is come to pass, ye may believe that I am he.</w:t>
+      </w:r>
+    </w:p>
+    <w:p>
+      <w:pPr>
+        <w:pStyle w:val="ListParagraph"/>
+        <w:numPr>
+          <w:ilvl w:val="0"/>
+          <w:numId w:val="13"/>
+        </w:numPr>
+        <w:rPr>
+          <w:lang w:val="en-US"/>
+        </w:rPr>
+      </w:pPr>
+      <w:r>
+        <w:rPr>
+          <w:lang w:val="en-US"/>
+        </w:rPr>
+        <w:t xml:space="preserve">Verily, verily, I say unto you, He that </w:t>
+      </w:r>
+      <w:proofErr w:type="spellStart"/>
+      <w:r>
+        <w:rPr>
+          <w:lang w:val="en-US"/>
+        </w:rPr>
+        <w:t>receiveth</w:t>
+      </w:r>
+      <w:proofErr w:type="spellEnd"/>
+      <w:r>
+        <w:rPr>
+          <w:lang w:val="en-US"/>
+        </w:rPr>
+        <w:t xml:space="preserve"> whomsoever I send </w:t>
+      </w:r>
+      <w:proofErr w:type="spellStart"/>
+      <w:r>
+        <w:rPr>
+          <w:lang w:val="en-US"/>
+        </w:rPr>
+        <w:t>receiveth</w:t>
+      </w:r>
+      <w:proofErr w:type="spellEnd"/>
+      <w:r>
+        <w:rPr>
+          <w:lang w:val="en-US"/>
+        </w:rPr>
+        <w:t xml:space="preserve"> me; and he that </w:t>
+      </w:r>
+      <w:proofErr w:type="spellStart"/>
+      <w:r>
+        <w:rPr>
+          <w:lang w:val="en-US"/>
+        </w:rPr>
+        <w:t>receiveth</w:t>
+      </w:r>
+      <w:proofErr w:type="spellEnd"/>
+      <w:r>
+        <w:rPr>
+          <w:lang w:val="en-US"/>
+        </w:rPr>
+        <w:t xml:space="preserve"> me </w:t>
+      </w:r>
+      <w:proofErr w:type="spellStart"/>
+      <w:r>
+        <w:rPr>
+          <w:lang w:val="en-US"/>
+        </w:rPr>
+        <w:t>receiveth</w:t>
+      </w:r>
+      <w:proofErr w:type="spellEnd"/>
+      <w:r>
+        <w:rPr>
+          <w:lang w:val="en-US"/>
+        </w:rPr>
+        <w:t xml:space="preserve"> him that sent me.</w:t>
+      </w:r>
+    </w:p>
+    <w:p>
+      <w:pPr>
+        <w:pStyle w:val="ListParagraph"/>
+        <w:numPr>
+          <w:ilvl w:val="0"/>
+          <w:numId w:val="13"/>
+        </w:numPr>
+        <w:rPr>
+          <w:lang w:val="en-US"/>
+        </w:rPr>
+      </w:pPr>
+      <w:r>
+        <w:rPr>
+          <w:lang w:val="en-US"/>
+        </w:rPr>
+        <w:t>When Jesus had thus said, he was troubled in spirit, and testified, and said, Verily, verily, I say unto you, that one of you shall betray me.</w:t>
+      </w:r>
+    </w:p>
+    <w:p>
+      <w:pPr>
+        <w:pStyle w:val="ListParagraph"/>
+        <w:numPr>
+          <w:ilvl w:val="0"/>
+          <w:numId w:val="13"/>
+        </w:numPr>
+        <w:rPr>
+          <w:lang w:val="en-US"/>
+        </w:rPr>
+      </w:pPr>
+      <w:r>
+        <w:rPr>
+          <w:lang w:val="en-US"/>
+        </w:rPr>
+        <w:t xml:space="preserve">Then the disciples looked one on another, doubting of whom he </w:t>
+      </w:r>
+      <w:proofErr w:type="spellStart"/>
+      <w:r>
+        <w:rPr>
+          <w:lang w:val="en-US"/>
+        </w:rPr>
+        <w:t>spake</w:t>
+      </w:r>
+      <w:proofErr w:type="spellEnd"/>
+      <w:r>
+        <w:rPr>
+          <w:lang w:val="en-US"/>
+        </w:rPr>
+        <w:t>.</w:t>
+      </w:r>
+    </w:p>
+    <w:p>
+      <w:pPr>
+        <w:pStyle w:val="ListParagraph"/>
+        <w:numPr>
+          <w:ilvl w:val="0"/>
+          <w:numId w:val="13"/>
+        </w:numPr>
+        <w:rPr>
+          <w:lang w:val="en-US"/>
+        </w:rPr>
+      </w:pPr>
+      <w:r>
+        <w:rPr>
+          <w:lang w:val="en-US"/>
+        </w:rPr>
+        <w:t>Now there was leaning on Jesus’ bosom one of his disciples, whom Jesus loved.</w:t>
+      </w:r>
+    </w:p>
+    <w:p>
+      <w:pPr>
+        <w:pStyle w:val="ListParagraph"/>
+        <w:numPr>
+          <w:ilvl w:val="0"/>
+          <w:numId w:val="13"/>
+        </w:numPr>
+        <w:rPr>
+          <w:lang w:val="en-US"/>
+        </w:rPr>
+      </w:pPr>
+      <w:r>
+        <w:rPr>
+          <w:lang w:val="en-US"/>
+        </w:rPr>
+        <w:t xml:space="preserve">Simon Peter therefore beckoned to him, that he should ask who it should be of whom he </w:t>
+      </w:r>
+      <w:proofErr w:type="spellStart"/>
+      <w:r>
+        <w:rPr>
+          <w:lang w:val="en-US"/>
+        </w:rPr>
+        <w:t>spake</w:t>
+      </w:r>
+      <w:proofErr w:type="spellEnd"/>
+      <w:r>
+        <w:rPr>
+          <w:lang w:val="en-US"/>
+        </w:rPr>
+        <w:t>.</w:t>
+      </w:r>
+    </w:p>
+    <w:p>
+      <w:pPr>
+        <w:pStyle w:val="ListParagraph"/>
+        <w:numPr>
+          <w:ilvl w:val="0"/>
+          <w:numId w:val="13"/>
+        </w:numPr>
+        <w:rPr>
+          <w:lang w:val="en-US"/>
+        </w:rPr>
+      </w:pPr>
+      <w:r>
+        <w:rPr>
+          <w:lang w:val="en-US"/>
+        </w:rPr>
+        <w:t>He then lying on Jesus’ breast saith unto him, Lord, who is it?</w:t>
+      </w:r>
+    </w:p>
+    <w:p>
+      <w:pPr>
+        <w:pStyle w:val="ListParagraph"/>
+        <w:numPr>
+          <w:ilvl w:val="0"/>
+          <w:numId w:val="13"/>
+        </w:numPr>
+        <w:rPr>
+          <w:lang w:val="en-US"/>
+        </w:rPr>
+      </w:pPr>
+      <w:r>
+        <w:rPr>
+          <w:lang w:val="en-US"/>
+        </w:rPr>
+        <w:t>Jesus answered, He it is, to whom I shall give a sop, when I have dipped it. And when he had dipped the sop, he gave it to Judas Iscariot, the son of Simon.</w:t>
+      </w:r>
+    </w:p>
+    <w:p>
+      <w:pPr>
+        <w:pStyle w:val="ListParagraph"/>
+        <w:numPr>
+          <w:ilvl w:val="0"/>
+          <w:numId w:val="13"/>
+        </w:numPr>
+        <w:rPr>
+          <w:lang w:val="en-US"/>
+        </w:rPr>
+      </w:pPr>
+      <w:r>
+        <w:rPr>
+          <w:lang w:val="en-US"/>
+        </w:rPr>
+        <w:t xml:space="preserve">And after the sop Satan entered into him. Then said Jesus unto him, </w:t>
+      </w:r>
+      <w:proofErr w:type="gramStart"/>
+      <w:r>
+        <w:rPr>
+          <w:lang w:val="en-US"/>
+        </w:rPr>
+        <w:t>That</w:t>
+      </w:r>
+      <w:proofErr w:type="gramEnd"/>
+      <w:r>
+        <w:rPr>
+          <w:lang w:val="en-US"/>
+        </w:rPr>
+        <w:t xml:space="preserve"> thou </w:t>
+      </w:r>
+      <w:proofErr w:type="spellStart"/>
+      <w:r>
+        <w:rPr>
+          <w:lang w:val="en-US"/>
+        </w:rPr>
+        <w:t>doest</w:t>
+      </w:r>
+      <w:proofErr w:type="spellEnd"/>
+      <w:r>
+        <w:rPr>
+          <w:lang w:val="en-US"/>
+        </w:rPr>
+        <w:t>, do quickly.</w:t>
+      </w:r>
+    </w:p>
+    <w:p>
+      <w:pPr>
+        <w:pStyle w:val="ListParagraph"/>
+        <w:numPr>
+          <w:ilvl w:val="0"/>
+          <w:numId w:val="13"/>
+        </w:numPr>
+        <w:rPr>
+          <w:lang w:val="en-US"/>
+        </w:rPr>
+      </w:pPr>
+      <w:r>
+        <w:rPr>
+          <w:lang w:val="en-US"/>
+        </w:rPr>
+        <w:t xml:space="preserve">Now no man at the table knew for what intent he </w:t>
+      </w:r>
+      <w:proofErr w:type="spellStart"/>
+      <w:r>
+        <w:rPr>
+          <w:lang w:val="en-US"/>
+        </w:rPr>
+        <w:t>spake</w:t>
+      </w:r>
+      <w:proofErr w:type="spellEnd"/>
+      <w:r>
+        <w:rPr>
+          <w:lang w:val="en-US"/>
+        </w:rPr>
+        <w:t xml:space="preserve"> this unto him.</w:t>
+      </w:r>
+    </w:p>
+    <w:p>
+      <w:pPr>
+        <w:pStyle w:val="ListParagraph"/>
+        <w:numPr>
+          <w:ilvl w:val="0"/>
+          <w:numId w:val="13"/>
+        </w:numPr>
+        <w:rPr>
+          <w:lang w:val="en-US"/>
+        </w:rPr>
+      </w:pPr>
+      <w:r>
+        <w:rPr>
+          <w:lang w:val="en-US"/>
+        </w:rPr>
+        <w:t xml:space="preserve">For some of them thought, because Judas had the bag, that Jesus had said unto him, </w:t>
+      </w:r>
+      <w:proofErr w:type="gramStart"/>
+      <w:r>
+        <w:rPr>
+          <w:lang w:val="en-US"/>
+        </w:rPr>
+        <w:t>Buy</w:t>
+      </w:r>
+      <w:proofErr w:type="gramEnd"/>
+      <w:r>
+        <w:rPr>
+          <w:lang w:val="en-US"/>
+        </w:rPr>
+        <w:t xml:space="preserve"> those things that we have need of against the feast; or, that he should give something to the poor.</w:t>
+      </w:r>
+    </w:p>
+    <w:p>
+      <w:pPr>
+        <w:pStyle w:val="ListParagraph"/>
+        <w:numPr>
+          <w:ilvl w:val="0"/>
+          <w:numId w:val="13"/>
+        </w:numPr>
+        <w:rPr>
+          <w:lang w:val="en-US"/>
+        </w:rPr>
+      </w:pPr>
+      <w:r>
+        <w:rPr>
+          <w:lang w:val="en-US"/>
+        </w:rPr>
+        <w:t>He then having received the sop went immediately out: and it was night.</w:t>
+      </w:r>
+    </w:p>
+    <w:p>
+      <w:pPr>
+        <w:pStyle w:val="ListParagraph"/>
+        <w:numPr>
+          <w:ilvl w:val="0"/>
+          <w:numId w:val="13"/>
+        </w:numPr>
+        <w:rPr>
+          <w:lang w:val="en-US"/>
+        </w:rPr>
+      </w:pPr>
+      <w:r>
+        <w:rPr>
+          <w:lang w:val="en-US"/>
+        </w:rPr>
+        <w:t>Therefore, when he was gone out, Jesus said, Now is the Son of man glorified, and God is glorified in him.</w:t>
+      </w:r>
+    </w:p>
+    <w:p>
+      <w:pPr>
+        <w:pStyle w:val="ListParagraph"/>
+        <w:numPr>
+          <w:ilvl w:val="0"/>
+          <w:numId w:val="13"/>
+        </w:numPr>
+        <w:rPr>
+          <w:lang w:val="en-US"/>
+        </w:rPr>
+      </w:pPr>
+      <w:r>
+        <w:rPr>
+          <w:lang w:val="en-US"/>
+        </w:rPr>
+        <w:t>If God be glorified in him, God shall also glorify him in himself, and shall straightway glorify him.</w:t>
+      </w:r>
+    </w:p>
+    <w:p>
+      <w:pPr>
+        <w:pStyle w:val="ListParagraph"/>
+        <w:numPr>
+          <w:ilvl w:val="0"/>
+          <w:numId w:val="13"/>
+        </w:numPr>
+        <w:rPr>
+          <w:lang w:val="en-US"/>
+        </w:rPr>
+      </w:pPr>
+      <w:r>
+        <w:rPr>
+          <w:lang w:val="en-US"/>
+        </w:rPr>
+        <w:t>Little children, yet a little while I am with you. Ye shall seek me: and as I said unto the Jews, Whither I go, ye cannot come; so now I say to you.</w:t>
+      </w:r>
+    </w:p>
+    <w:p>
+      <w:pPr>
+        <w:pStyle w:val="ListParagraph"/>
+        <w:numPr>
+          <w:ilvl w:val="0"/>
+          <w:numId w:val="13"/>
+        </w:numPr>
+        <w:rPr>
+          <w:lang w:val="en-US"/>
+        </w:rPr>
+      </w:pPr>
+      <w:r>
+        <w:rPr>
+          <w:lang w:val="en-US"/>
+        </w:rPr>
+        <w:t xml:space="preserve">A new commandment I give unto you, </w:t>
+      </w:r>
+      <w:proofErr w:type="gramStart"/>
+      <w:r>
+        <w:rPr>
+          <w:lang w:val="en-US"/>
+        </w:rPr>
+        <w:t>That</w:t>
+      </w:r>
+      <w:proofErr w:type="gramEnd"/>
+      <w:r>
+        <w:rPr>
+          <w:lang w:val="en-US"/>
+        </w:rPr>
+        <w:t xml:space="preserve"> ye love one another; as I have loved you, that ye also love one another.</w:t>
+      </w:r>
+    </w:p>
+    <w:p>
+      <w:pPr>
+        <w:pStyle w:val="ListParagraph"/>
+        <w:numPr>
+          <w:ilvl w:val="0"/>
+          <w:numId w:val="13"/>
+        </w:numPr>
+        <w:rPr>
+          <w:lang w:val="en-US"/>
+        </w:rPr>
+      </w:pPr>
+      <w:r>
+        <w:rPr>
+          <w:lang w:val="en-US"/>
+        </w:rPr>
+        <w:lastRenderedPageBreak/>
+        <w:t>By this shall all men know that ye are my disciples, if ye have love one to another.</w:t>
+      </w:r>
+    </w:p>
+    <w:p>
+      <w:pPr>
+        <w:pStyle w:val="ListParagraph"/>
+        <w:numPr>
+          <w:ilvl w:val="0"/>
+          <w:numId w:val="13"/>
+        </w:numPr>
+        <w:rPr>
+          <w:lang w:val="en-US"/>
+        </w:rPr>
+      </w:pPr>
+      <w:r>
+        <w:rPr>
+          <w:lang w:val="en-US"/>
+        </w:rPr>
+        <w:t xml:space="preserve">Simon Peter said unto him, Lord, whither </w:t>
+      </w:r>
+      <w:proofErr w:type="spellStart"/>
+      <w:r>
+        <w:rPr>
+          <w:lang w:val="en-US"/>
+        </w:rPr>
+        <w:t>goest</w:t>
+      </w:r>
+      <w:proofErr w:type="spellEnd"/>
+      <w:r>
+        <w:rPr>
+          <w:lang w:val="en-US"/>
+        </w:rPr>
+        <w:t xml:space="preserve"> thou? Jesus answered him, Whither I go, thou canst not follow me now; but thou shalt follow me afterwards.</w:t>
+      </w:r>
+    </w:p>
+    <w:p>
+      <w:pPr>
+        <w:pStyle w:val="ListParagraph"/>
+        <w:numPr>
+          <w:ilvl w:val="0"/>
+          <w:numId w:val="13"/>
+        </w:numPr>
+        <w:rPr>
+          <w:lang w:val="en-US"/>
+        </w:rPr>
+      </w:pPr>
+      <w:r>
+        <w:rPr>
+          <w:lang w:val="en-US"/>
+        </w:rPr>
+        <w:t>Peter said unto him, Lord, why cannot I follow thee now? I will lay down my life for thy sake.</w:t>
+      </w:r>
+    </w:p>
+    <w:p>
+      <w:pPr>
+        <w:pStyle w:val="ListParagraph"/>
+        <w:numPr>
+          <w:ilvl w:val="0"/>
+          <w:numId w:val="13"/>
+        </w:numPr>
+        <w:rPr>
+          <w:lang w:val="en-US"/>
+        </w:rPr>
+      </w:pPr>
+      <w:r>
+        <w:rPr>
+          <w:lang w:val="en-US"/>
+        </w:rPr>
+        <w:t xml:space="preserve">Jesus answered him, </w:t>
+      </w:r>
+      <w:proofErr w:type="gramStart"/>
+      <w:r>
+        <w:rPr>
+          <w:lang w:val="en-US"/>
+        </w:rPr>
+        <w:t>Wilt</w:t>
+      </w:r>
+      <w:proofErr w:type="gramEnd"/>
+      <w:r>
+        <w:rPr>
+          <w:lang w:val="en-US"/>
+        </w:rPr>
+        <w:t xml:space="preserve"> thou lay down thy life for my sake? Verily, verily, I say unto thee, </w:t>
+      </w:r>
+      <w:proofErr w:type="gramStart"/>
+      <w:r>
+        <w:rPr>
+          <w:lang w:val="en-US"/>
+        </w:rPr>
+        <w:t>The</w:t>
+      </w:r>
+      <w:proofErr w:type="gramEnd"/>
+      <w:r>
+        <w:rPr>
+          <w:lang w:val="en-US"/>
+        </w:rPr>
+        <w:t xml:space="preserve"> cock shall not crow, till thou hast denied me thrice.</w:t>
+      </w:r>
+    </w:p>
+    <w:p>
+      <w:pPr>
+        <w:rPr>
+          <w:lang w:val="en-US"/>
+        </w:rPr>
+      </w:pPr>
+    </w:p>
+    <w:p>
+      <w:pPr>
+        <w:rPr>
+          <w:lang w:val="en-US"/>
+        </w:rPr>
+      </w:pPr>
+      <w:r>
+        <w:rPr>
+          <w:lang w:val="en-US"/>
+        </w:rPr>
+        <w:t>John Ch14</w:t>
       </w:r>
       <w:bookmarkStart w:id="0" w:name="_GoBack"/>
       <w:bookmarkEnd w:id="0"/>
@@ -15766,9 +18314,9 @@
     </w:lvl>
   </w:abstractNum>
   <w:abstractNum w:abstractNumId="2" w15:restartNumberingAfterBreak="0">
-    <w:nsid w:val="2890533E"/>
+    <w:nsid w:val="24283CAC"/>
     <w:multiLevelType w:val="hybridMultilevel"/>
-    <w:tmpl w:val="E4483450"/>
+    <w:tmpl w:val="940CFEC0"/>
     <w:lvl w:ilvl="0" w:tplc="0809000F">
       <w:start w:val="1"/>
       <w:numFmt w:val="decimal"/>
@@ -15855,9 +18403,9 @@
     </w:lvl>
   </w:abstractNum>
   <w:abstractNum w:abstractNumId="3" w15:restartNumberingAfterBreak="0">
-    <w:nsid w:val="32D70DE7"/>
+    <w:nsid w:val="2890533E"/>
     <w:multiLevelType w:val="hybridMultilevel"/>
-    <w:tmpl w:val="5A8AC7C4"/>
+    <w:tmpl w:val="E4483450"/>
     <w:lvl w:ilvl="0" w:tplc="0809000F">
       <w:start w:val="1"/>
       <w:numFmt w:val="decimal"/>
@@ -15944,9 +18492,9 @@
     </w:lvl>
   </w:abstractNum>
   <w:abstractNum w:abstractNumId="4" w15:restartNumberingAfterBreak="0">
-    <w:nsid w:val="459763AD"/>
+    <w:nsid w:val="32D70DE7"/>
     <w:multiLevelType w:val="hybridMultilevel"/>
-    <w:tmpl w:val="431E689E"/>
+    <w:tmpl w:val="5A8AC7C4"/>
     <w:lvl w:ilvl="0" w:tplc="0809000F">
       <w:start w:val="1"/>
       <w:numFmt w:val="decimal"/>
@@ -16033,9 +18581,9 @@
     </w:lvl>
   </w:abstractNum>
   <w:abstractNum w:abstractNumId="5" w15:restartNumberingAfterBreak="0">
-    <w:nsid w:val="493715EE"/>
+    <w:nsid w:val="459763AD"/>
     <w:multiLevelType w:val="hybridMultilevel"/>
-    <w:tmpl w:val="9258BB48"/>
+    <w:tmpl w:val="431E689E"/>
     <w:lvl w:ilvl="0" w:tplc="0809000F">
       <w:start w:val="1"/>
       <w:numFmt w:val="decimal"/>
@@ -16122,9 +18670,9 @@
     </w:lvl>
   </w:abstractNum>
   <w:abstractNum w:abstractNumId="6" w15:restartNumberingAfterBreak="0">
-    <w:nsid w:val="5DB24D2E"/>
+    <w:nsid w:val="493715EE"/>
     <w:multiLevelType w:val="hybridMultilevel"/>
-    <w:tmpl w:val="20BE68D4"/>
+    <w:tmpl w:val="9258BB48"/>
     <w:lvl w:ilvl="0" w:tplc="0809000F">
       <w:start w:val="1"/>
       <w:numFmt w:val="decimal"/>
@@ -16211,9 +18759,9 @@
     </w:lvl>
   </w:abstractNum>
   <w:abstractNum w:abstractNumId="7" w15:restartNumberingAfterBreak="0">
-    <w:nsid w:val="5E9B2C43"/>
+    <w:nsid w:val="5DB24D2E"/>
     <w:multiLevelType w:val="hybridMultilevel"/>
-    <w:tmpl w:val="576C3E74"/>
+    <w:tmpl w:val="20BE68D4"/>
     <w:lvl w:ilvl="0" w:tplc="0809000F">
       <w:start w:val="1"/>
       <w:numFmt w:val="decimal"/>
@@ -16300,9 +18848,9 @@
     </w:lvl>
   </w:abstractNum>
   <w:abstractNum w:abstractNumId="8" w15:restartNumberingAfterBreak="0">
-    <w:nsid w:val="689C747B"/>
+    <w:nsid w:val="5E9B2C43"/>
     <w:multiLevelType w:val="hybridMultilevel"/>
-    <w:tmpl w:val="D6E4662E"/>
+    <w:tmpl w:val="576C3E74"/>
     <w:lvl w:ilvl="0" w:tplc="0809000F">
       <w:start w:val="1"/>
       <w:numFmt w:val="decimal"/>
@@ -16389,9 +18937,9 @@
     </w:lvl>
   </w:abstractNum>
   <w:abstractNum w:abstractNumId="9" w15:restartNumberingAfterBreak="0">
-    <w:nsid w:val="6F37529D"/>
+    <w:nsid w:val="689C747B"/>
     <w:multiLevelType w:val="hybridMultilevel"/>
-    <w:tmpl w:val="17DA8022"/>
+    <w:tmpl w:val="D6E4662E"/>
     <w:lvl w:ilvl="0" w:tplc="0809000F">
       <w:start w:val="1"/>
       <w:numFmt w:val="decimal"/>
@@ -16478,9 +19026,9 @@
     </w:lvl>
   </w:abstractNum>
   <w:abstractNum w:abstractNumId="10" w15:restartNumberingAfterBreak="0">
-    <w:nsid w:val="72532DBF"/>
+    <w:nsid w:val="6D9A7BE0"/>
     <w:multiLevelType w:val="hybridMultilevel"/>
-    <w:tmpl w:val="650ACBD2"/>
+    <w:tmpl w:val="CBB201B2"/>
     <w:lvl w:ilvl="0" w:tplc="0809000F">
       <w:start w:val="1"/>
       <w:numFmt w:val="decimal"/>
@@ -16566,38 +19114,222 @@
       </w:pPr>
     </w:lvl>
   </w:abstractNum>
+  <w:abstractNum w:abstractNumId="11" w15:restartNumberingAfterBreak="0">
+    <w:nsid w:val="6F37529D"/>
+    <w:multiLevelType w:val="hybridMultilevel"/>
+    <w:tmpl w:val="17DA8022"/>
+    <w:lvl w:ilvl="0" w:tplc="0809000F">
+      <w:start w:val="1"/>
+      <w:numFmt w:val="decimal"/>
+      <w:lvlText w:val="%1."/>
+      <w:lvlJc w:val="left"/>
+      <w:pPr>
+        <w:ind w:left="720" w:hanging="360"/>
+      </w:pPr>
+      <w:rPr>
+        <w:rFonts w:hint="default"/>
+      </w:rPr>
+    </w:lvl>
+    <w:lvl w:ilvl="1" w:tplc="08090019" w:tentative="1">
+      <w:start w:val="1"/>
+      <w:numFmt w:val="lowerLetter"/>
+      <w:lvlText w:val="%2."/>
+      <w:lvlJc w:val="left"/>
+      <w:pPr>
+        <w:ind w:left="1440" w:hanging="360"/>
+      </w:pPr>
+    </w:lvl>
+    <w:lvl w:ilvl="2" w:tplc="0809001B" w:tentative="1">
+      <w:start w:val="1"/>
+      <w:numFmt w:val="lowerRoman"/>
+      <w:lvlText w:val="%3."/>
+      <w:lvlJc w:val="right"/>
+      <w:pPr>
+        <w:ind w:left="2160" w:hanging="180"/>
+      </w:pPr>
+    </w:lvl>
+    <w:lvl w:ilvl="3" w:tplc="0809000F" w:tentative="1">
+      <w:start w:val="1"/>
+      <w:numFmt w:val="decimal"/>
+      <w:lvlText w:val="%4."/>
+      <w:lvlJc w:val="left"/>
+      <w:pPr>
+        <w:ind w:left="2880" w:hanging="360"/>
+      </w:pPr>
+    </w:lvl>
+    <w:lvl w:ilvl="4" w:tplc="08090019" w:tentative="1">
+      <w:start w:val="1"/>
+      <w:numFmt w:val="lowerLetter"/>
+      <w:lvlText w:val="%5."/>
+      <w:lvlJc w:val="left"/>
+      <w:pPr>
+        <w:ind w:left="3600" w:hanging="360"/>
+      </w:pPr>
+    </w:lvl>
+    <w:lvl w:ilvl="5" w:tplc="0809001B" w:tentative="1">
+      <w:start w:val="1"/>
+      <w:numFmt w:val="lowerRoman"/>
+      <w:lvlText w:val="%6."/>
+      <w:lvlJc w:val="right"/>
+      <w:pPr>
+        <w:ind w:left="4320" w:hanging="180"/>
+      </w:pPr>
+    </w:lvl>
+    <w:lvl w:ilvl="6" w:tplc="0809000F" w:tentative="1">
+      <w:start w:val="1"/>
+      <w:numFmt w:val="decimal"/>
+      <w:lvlText w:val="%7."/>
+      <w:lvlJc w:val="left"/>
+      <w:pPr>
+        <w:ind w:left="5040" w:hanging="360"/>
+      </w:pPr>
+    </w:lvl>
+    <w:lvl w:ilvl="7" w:tplc="08090019" w:tentative="1">
+      <w:start w:val="1"/>
+      <w:numFmt w:val="lowerLetter"/>
+      <w:lvlText w:val="%8."/>
+      <w:lvlJc w:val="left"/>
+      <w:pPr>
+        <w:ind w:left="5760" w:hanging="360"/>
+      </w:pPr>
+    </w:lvl>
+    <w:lvl w:ilvl="8" w:tplc="0809001B" w:tentative="1">
+      <w:start w:val="1"/>
+      <w:numFmt w:val="lowerRoman"/>
+      <w:lvlText w:val="%9."/>
+      <w:lvlJc w:val="right"/>
+      <w:pPr>
+        <w:ind w:left="6480" w:hanging="180"/>
+      </w:pPr>
+    </w:lvl>
+  </w:abstractNum>
+  <w:abstractNum w:abstractNumId="12" w15:restartNumberingAfterBreak="0">
+    <w:nsid w:val="72532DBF"/>
+    <w:multiLevelType w:val="hybridMultilevel"/>
+    <w:tmpl w:val="650ACBD2"/>
+    <w:lvl w:ilvl="0" w:tplc="0809000F">
+      <w:start w:val="1"/>
+      <w:numFmt w:val="decimal"/>
+      <w:lvlText w:val="%1."/>
+      <w:lvlJc w:val="left"/>
+      <w:pPr>
+        <w:ind w:left="720" w:hanging="360"/>
+      </w:pPr>
+      <w:rPr>
+        <w:rFonts w:hint="default"/>
+      </w:rPr>
+    </w:lvl>
+    <w:lvl w:ilvl="1" w:tplc="08090019" w:tentative="1">
+      <w:start w:val="1"/>
+      <w:numFmt w:val="lowerLetter"/>
+      <w:lvlText w:val="%2."/>
+      <w:lvlJc w:val="left"/>
+      <w:pPr>
+        <w:ind w:left="1440" w:hanging="360"/>
+      </w:pPr>
+    </w:lvl>
+    <w:lvl w:ilvl="2" w:tplc="0809001B" w:tentative="1">
+      <w:start w:val="1"/>
+      <w:numFmt w:val="lowerRoman"/>
+      <w:lvlText w:val="%3."/>
+      <w:lvlJc w:val="right"/>
+      <w:pPr>
+        <w:ind w:left="2160" w:hanging="180"/>
+      </w:pPr>
+    </w:lvl>
+    <w:lvl w:ilvl="3" w:tplc="0809000F" w:tentative="1">
+      <w:start w:val="1"/>
+      <w:numFmt w:val="decimal"/>
+      <w:lvlText w:val="%4."/>
+      <w:lvlJc w:val="left"/>
+      <w:pPr>
+        <w:ind w:left="2880" w:hanging="360"/>
+      </w:pPr>
+    </w:lvl>
+    <w:lvl w:ilvl="4" w:tplc="08090019" w:tentative="1">
+      <w:start w:val="1"/>
+      <w:numFmt w:val="lowerLetter"/>
+      <w:lvlText w:val="%5."/>
+      <w:lvlJc w:val="left"/>
+      <w:pPr>
+        <w:ind w:left="3600" w:hanging="360"/>
+      </w:pPr>
+    </w:lvl>
+    <w:lvl w:ilvl="5" w:tplc="0809001B" w:tentative="1">
+      <w:start w:val="1"/>
+      <w:numFmt w:val="lowerRoman"/>
+      <w:lvlText w:val="%6."/>
+      <w:lvlJc w:val="right"/>
+      <w:pPr>
+        <w:ind w:left="4320" w:hanging="180"/>
+      </w:pPr>
+    </w:lvl>
+    <w:lvl w:ilvl="6" w:tplc="0809000F" w:tentative="1">
+      <w:start w:val="1"/>
+      <w:numFmt w:val="decimal"/>
+      <w:lvlText w:val="%7."/>
+      <w:lvlJc w:val="left"/>
+      <w:pPr>
+        <w:ind w:left="5040" w:hanging="360"/>
+      </w:pPr>
+    </w:lvl>
+    <w:lvl w:ilvl="7" w:tplc="08090019" w:tentative="1">
+      <w:start w:val="1"/>
+      <w:numFmt w:val="lowerLetter"/>
+      <w:lvlText w:val="%8."/>
+      <w:lvlJc w:val="left"/>
+      <w:pPr>
+        <w:ind w:left="5760" w:hanging="360"/>
+      </w:pPr>
+    </w:lvl>
+    <w:lvl w:ilvl="8" w:tplc="0809001B" w:tentative="1">
+      <w:start w:val="1"/>
+      <w:numFmt w:val="lowerRoman"/>
+      <w:lvlText w:val="%9."/>
+      <w:lvlJc w:val="right"/>
+      <w:pPr>
+        <w:ind w:left="6480" w:hanging="180"/>
+      </w:pPr>
+    </w:lvl>
+  </w:abstractNum>
   <w:num w:numId="1">
     <w:abstractNumId w:val="1"/>
   </w:num>
   <w:num w:numId="2">
+    <w:abstractNumId w:val="4"/>
+  </w:num>
+  <w:num w:numId="3">
     <w:abstractNumId w:val="3"/>
   </w:num>
-  <w:num w:numId="3">
-    <w:abstractNumId w:val="2"/>
+  <w:num w:numId="4">
+    <w:abstractNumId w:val="9"/>
   </w:num>
-  <w:num w:numId="4">
+  <w:num w:numId="5">
     <w:abstractNumId w:val="8"/>
   </w:num>
-  <w:num w:numId="5">
-    <w:abstractNumId w:val="7"/>
-  </w:num>
   <w:num w:numId="6">
-    <w:abstractNumId w:val="9"/>
+    <w:abstractNumId w:val="11"/>
   </w:num>
   <w:num w:numId="7">
     <w:abstractNumId w:val="0"/>
   </w:num>
   <w:num w:numId="8">
+    <w:abstractNumId w:val="7"/>
+  </w:num>
+  <w:num w:numId="9">
+    <w:abstractNumId w:val="12"/>
+  </w:num>
+  <w:num w:numId="10">
+    <w:abstractNumId w:val="5"/>
+  </w:num>
+  <w:num w:numId="11">
     <w:abstractNumId w:val="6"/>
   </w:num>
-  <w:num w:numId="9">
+  <w:num w:numId="12">
     <w:abstractNumId w:val="10"/>
   </w:num>
-  <w:num w:numId="10">
-    <w:abstractNumId w:val="4"/>
-  </w:num>
-  <w:num w:numId="11">
-    <w:abstractNumId w:val="5"/>
+  <w:num w:numId="13">
+    <w:abstractNumId w:val="2"/>
   </w:num>
 </w:numbering>
 </file>

</xml_diff>

<commit_message>
Add John Ch20 and Ch21
</commit_message>
<xml_diff>
--- a/John.docx
+++ b/John.docx
@@ -23658,6 +23658,1921 @@
           <w:lang w:val="en-US"/>
         </w:rPr>
         <w:t>John Ch20</w:t>
+      </w:r>
+    </w:p>
+    <w:p>
+      <w:pPr>
+        <w:rPr>
+          <w:lang w:val="en-US"/>
+        </w:rPr>
+      </w:pPr>
+    </w:p>
+    <w:p>
+      <w:pPr>
+        <w:pStyle w:val="ListParagraph"/>
+        <w:numPr>
+          <w:ilvl w:val="0"/>
+          <w:numId w:val="20"/>
+        </w:numPr>
+        <w:rPr>
+          <w:lang w:val="en-US"/>
+        </w:rPr>
+      </w:pPr>
+      <w:r>
+        <w:rPr>
+          <w:lang w:val="en-US"/>
+        </w:rPr>
+        <w:t xml:space="preserve">The first day of the week cometh Mary Magdalene early, when it was yet dark, unto the </w:t>
+      </w:r>
+      <w:proofErr w:type="spellStart"/>
+      <w:r>
+        <w:rPr>
+          <w:lang w:val="en-US"/>
+        </w:rPr>
+        <w:t>sepulchre</w:t>
+      </w:r>
+      <w:proofErr w:type="spellEnd"/>
+      <w:r>
+        <w:rPr>
+          <w:lang w:val="en-US"/>
+        </w:rPr>
+        <w:t xml:space="preserve">, and </w:t>
+      </w:r>
+      <w:proofErr w:type="spellStart"/>
+      <w:r>
+        <w:rPr>
+          <w:lang w:val="en-US"/>
+        </w:rPr>
+        <w:t>seeth</w:t>
+      </w:r>
+      <w:proofErr w:type="spellEnd"/>
+      <w:r>
+        <w:rPr>
+          <w:lang w:val="en-US"/>
+        </w:rPr>
+        <w:t xml:space="preserve"> the stone taken away from the </w:t>
+      </w:r>
+      <w:proofErr w:type="spellStart"/>
+      <w:r>
+        <w:rPr>
+          <w:lang w:val="en-US"/>
+        </w:rPr>
+        <w:t>sepulchre</w:t>
+      </w:r>
+      <w:proofErr w:type="spellEnd"/>
+      <w:r>
+        <w:rPr>
+          <w:lang w:val="en-US"/>
+        </w:rPr>
+        <w:t>.</w:t>
+      </w:r>
+    </w:p>
+    <w:p>
+      <w:pPr>
+        <w:pStyle w:val="ListParagraph"/>
+        <w:numPr>
+          <w:ilvl w:val="0"/>
+          <w:numId w:val="20"/>
+        </w:numPr>
+        <w:rPr>
+          <w:lang w:val="en-US"/>
+        </w:rPr>
+      </w:pPr>
+      <w:r>
+        <w:rPr>
+          <w:lang w:val="en-US"/>
+        </w:rPr>
+        <w:t xml:space="preserve">Then she </w:t>
+      </w:r>
+      <w:proofErr w:type="spellStart"/>
+      <w:r>
+        <w:rPr>
+          <w:lang w:val="en-US"/>
+        </w:rPr>
+        <w:t>runneth</w:t>
+      </w:r>
+      <w:proofErr w:type="spellEnd"/>
+      <w:r>
+        <w:rPr>
+          <w:lang w:val="en-US"/>
+        </w:rPr>
+        <w:t xml:space="preserve">, and cometh to Simon Peter, and to the other disciple, whom Jesus loved, and saith unto them, </w:t>
+      </w:r>
+      <w:proofErr w:type="gramStart"/>
+      <w:r>
+        <w:rPr>
+          <w:lang w:val="en-US"/>
+        </w:rPr>
+        <w:t>They</w:t>
+      </w:r>
+      <w:proofErr w:type="gramEnd"/>
+      <w:r>
+        <w:rPr>
+          <w:lang w:val="en-US"/>
+        </w:rPr>
+        <w:t xml:space="preserve"> have taken away the LORD out of the </w:t>
+      </w:r>
+      <w:proofErr w:type="spellStart"/>
+      <w:r>
+        <w:rPr>
+          <w:lang w:val="en-US"/>
+        </w:rPr>
+        <w:t>sepulchre</w:t>
+      </w:r>
+      <w:proofErr w:type="spellEnd"/>
+      <w:r>
+        <w:rPr>
+          <w:lang w:val="en-US"/>
+        </w:rPr>
+        <w:t>, and we know where they have laid him.</w:t>
+      </w:r>
+    </w:p>
+    <w:p>
+      <w:pPr>
+        <w:pStyle w:val="ListParagraph"/>
+        <w:numPr>
+          <w:ilvl w:val="0"/>
+          <w:numId w:val="20"/>
+        </w:numPr>
+        <w:rPr>
+          <w:lang w:val="en-US"/>
+        </w:rPr>
+      </w:pPr>
+      <w:r>
+        <w:rPr>
+          <w:lang w:val="en-US"/>
+        </w:rPr>
+        <w:lastRenderedPageBreak/>
+        <w:t xml:space="preserve">Peter therefore went forth, and that other disciple, and came to the </w:t>
+      </w:r>
+      <w:proofErr w:type="spellStart"/>
+      <w:r>
+        <w:rPr>
+          <w:lang w:val="en-US"/>
+        </w:rPr>
+        <w:t>sepulchre</w:t>
+      </w:r>
+      <w:proofErr w:type="spellEnd"/>
+      <w:r>
+        <w:rPr>
+          <w:lang w:val="en-US"/>
+        </w:rPr>
+        <w:t>.</w:t>
+      </w:r>
+    </w:p>
+    <w:p>
+      <w:pPr>
+        <w:pStyle w:val="ListParagraph"/>
+        <w:numPr>
+          <w:ilvl w:val="0"/>
+          <w:numId w:val="20"/>
+        </w:numPr>
+        <w:rPr>
+          <w:lang w:val="en-US"/>
+        </w:rPr>
+      </w:pPr>
+      <w:proofErr w:type="gramStart"/>
+      <w:r>
+        <w:rPr>
+          <w:lang w:val="en-US"/>
+        </w:rPr>
+        <w:t>So</w:t>
+      </w:r>
+      <w:proofErr w:type="gramEnd"/>
+      <w:r>
+        <w:rPr>
+          <w:lang w:val="en-US"/>
+        </w:rPr>
+        <w:t xml:space="preserve"> they ran both together: and the other disciple did outrun Peter, and came first to the </w:t>
+      </w:r>
+      <w:proofErr w:type="spellStart"/>
+      <w:r>
+        <w:rPr>
+          <w:lang w:val="en-US"/>
+        </w:rPr>
+        <w:t>sepulchre</w:t>
+      </w:r>
+      <w:proofErr w:type="spellEnd"/>
+      <w:r>
+        <w:rPr>
+          <w:lang w:val="en-US"/>
+        </w:rPr>
+        <w:t>.</w:t>
+      </w:r>
+    </w:p>
+    <w:p>
+      <w:pPr>
+        <w:pStyle w:val="ListParagraph"/>
+        <w:numPr>
+          <w:ilvl w:val="0"/>
+          <w:numId w:val="20"/>
+        </w:numPr>
+        <w:rPr>
+          <w:lang w:val="en-US"/>
+        </w:rPr>
+      </w:pPr>
+      <w:r>
+        <w:rPr>
+          <w:lang w:val="en-US"/>
+        </w:rPr>
+        <w:t xml:space="preserve">And he </w:t>
+      </w:r>
+      <w:proofErr w:type="gramStart"/>
+      <w:r>
+        <w:rPr>
+          <w:lang w:val="en-US"/>
+        </w:rPr>
+        <w:t>stooping</w:t>
+      </w:r>
+      <w:proofErr w:type="gramEnd"/>
+      <w:r>
+        <w:rPr>
+          <w:lang w:val="en-US"/>
+        </w:rPr>
+        <w:t xml:space="preserve"> down, and looking in, saw the linen clothes lying; yet went he not in.</w:t>
+      </w:r>
+    </w:p>
+    <w:p>
+      <w:pPr>
+        <w:pStyle w:val="ListParagraph"/>
+        <w:numPr>
+          <w:ilvl w:val="0"/>
+          <w:numId w:val="20"/>
+        </w:numPr>
+        <w:rPr>
+          <w:lang w:val="en-US"/>
+        </w:rPr>
+      </w:pPr>
+      <w:r>
+        <w:rPr>
+          <w:lang w:val="en-US"/>
+        </w:rPr>
+        <w:t xml:space="preserve">Then cometh Simon Peter following him, and went into the </w:t>
+      </w:r>
+      <w:proofErr w:type="spellStart"/>
+      <w:r>
+        <w:rPr>
+          <w:lang w:val="en-US"/>
+        </w:rPr>
+        <w:t>sepulchre</w:t>
+      </w:r>
+      <w:proofErr w:type="spellEnd"/>
+      <w:r>
+        <w:rPr>
+          <w:lang w:val="en-US"/>
+        </w:rPr>
+        <w:t xml:space="preserve">, and </w:t>
+      </w:r>
+      <w:proofErr w:type="spellStart"/>
+      <w:r>
+        <w:rPr>
+          <w:lang w:val="en-US"/>
+        </w:rPr>
+        <w:t>seeth</w:t>
+      </w:r>
+      <w:proofErr w:type="spellEnd"/>
+      <w:r>
+        <w:rPr>
+          <w:lang w:val="en-US"/>
+        </w:rPr>
+        <w:t xml:space="preserve"> the linen clothes lie,</w:t>
+      </w:r>
+    </w:p>
+    <w:p>
+      <w:pPr>
+        <w:pStyle w:val="ListParagraph"/>
+        <w:numPr>
+          <w:ilvl w:val="0"/>
+          <w:numId w:val="20"/>
+        </w:numPr>
+        <w:rPr>
+          <w:lang w:val="en-US"/>
+        </w:rPr>
+      </w:pPr>
+      <w:r>
+        <w:rPr>
+          <w:lang w:val="en-US"/>
+        </w:rPr>
+        <w:t>And the napkin, that was about his head, not lying with the linen clothes, but wrapped together in a place by itself.</w:t>
+      </w:r>
+    </w:p>
+    <w:p>
+      <w:pPr>
+        <w:pStyle w:val="ListParagraph"/>
+        <w:numPr>
+          <w:ilvl w:val="0"/>
+          <w:numId w:val="20"/>
+        </w:numPr>
+        <w:rPr>
+          <w:lang w:val="en-US"/>
+        </w:rPr>
+      </w:pPr>
+      <w:r>
+        <w:rPr>
+          <w:lang w:val="en-US"/>
+        </w:rPr>
+        <w:t xml:space="preserve">Then went in also that </w:t>
+      </w:r>
+      <w:proofErr w:type="gramStart"/>
+      <w:r>
+        <w:rPr>
+          <w:lang w:val="en-US"/>
+        </w:rPr>
+        <w:t>other</w:t>
+      </w:r>
+      <w:proofErr w:type="gramEnd"/>
+      <w:r>
+        <w:rPr>
+          <w:lang w:val="en-US"/>
+        </w:rPr>
+        <w:t xml:space="preserve"> disciple, which came first to the </w:t>
+      </w:r>
+      <w:proofErr w:type="spellStart"/>
+      <w:r>
+        <w:rPr>
+          <w:lang w:val="en-US"/>
+        </w:rPr>
+        <w:t>sepulchre</w:t>
+      </w:r>
+      <w:proofErr w:type="spellEnd"/>
+      <w:r>
+        <w:rPr>
+          <w:lang w:val="en-US"/>
+        </w:rPr>
+        <w:t>, and he saw, and believed.</w:t>
+      </w:r>
+    </w:p>
+    <w:p>
+      <w:pPr>
+        <w:pStyle w:val="ListParagraph"/>
+        <w:numPr>
+          <w:ilvl w:val="0"/>
+          <w:numId w:val="20"/>
+        </w:numPr>
+        <w:rPr>
+          <w:lang w:val="en-US"/>
+        </w:rPr>
+      </w:pPr>
+      <w:r>
+        <w:rPr>
+          <w:lang w:val="en-US"/>
+        </w:rPr>
+        <w:t>For as yet they knew not the scripture, that he must rise again from the dead.</w:t>
+      </w:r>
+    </w:p>
+    <w:p>
+      <w:pPr>
+        <w:pStyle w:val="ListParagraph"/>
+        <w:numPr>
+          <w:ilvl w:val="0"/>
+          <w:numId w:val="20"/>
+        </w:numPr>
+        <w:rPr>
+          <w:lang w:val="en-US"/>
+        </w:rPr>
+      </w:pPr>
+      <w:r>
+        <w:rPr>
+          <w:lang w:val="en-US"/>
+        </w:rPr>
+        <w:t>Then the disciples went away again unto their own home.</w:t>
+      </w:r>
+    </w:p>
+    <w:p>
+      <w:pPr>
+        <w:pStyle w:val="ListParagraph"/>
+        <w:numPr>
+          <w:ilvl w:val="0"/>
+          <w:numId w:val="20"/>
+        </w:numPr>
+        <w:rPr>
+          <w:lang w:val="en-US"/>
+        </w:rPr>
+      </w:pPr>
+      <w:r>
+        <w:rPr>
+          <w:lang w:val="en-US"/>
+        </w:rPr>
+        <w:t xml:space="preserve">But Mary stood without at the </w:t>
+      </w:r>
+      <w:proofErr w:type="spellStart"/>
+      <w:r>
+        <w:rPr>
+          <w:lang w:val="en-US"/>
+        </w:rPr>
+        <w:t>sepulchre</w:t>
+      </w:r>
+      <w:proofErr w:type="spellEnd"/>
+      <w:r>
+        <w:rPr>
+          <w:lang w:val="en-US"/>
+        </w:rPr>
+        <w:t xml:space="preserve"> weeping: and as she wept, she stooped down, and looked into the </w:t>
+      </w:r>
+      <w:proofErr w:type="spellStart"/>
+      <w:r>
+        <w:rPr>
+          <w:lang w:val="en-US"/>
+        </w:rPr>
+        <w:t>sepulchre</w:t>
+      </w:r>
+      <w:proofErr w:type="spellEnd"/>
+      <w:r>
+        <w:rPr>
+          <w:lang w:val="en-US"/>
+        </w:rPr>
+        <w:t>,</w:t>
+      </w:r>
+    </w:p>
+    <w:p>
+      <w:pPr>
+        <w:pStyle w:val="ListParagraph"/>
+        <w:numPr>
+          <w:ilvl w:val="0"/>
+          <w:numId w:val="20"/>
+        </w:numPr>
+        <w:rPr>
+          <w:lang w:val="en-US"/>
+        </w:rPr>
+      </w:pPr>
+      <w:r>
+        <w:rPr>
+          <w:lang w:val="en-US"/>
+        </w:rPr>
+        <w:t xml:space="preserve">And </w:t>
+      </w:r>
+      <w:proofErr w:type="spellStart"/>
+      <w:r>
+        <w:rPr>
+          <w:lang w:val="en-US"/>
+        </w:rPr>
+        <w:t>seeth</w:t>
+      </w:r>
+      <w:proofErr w:type="spellEnd"/>
+      <w:r>
+        <w:rPr>
+          <w:lang w:val="en-US"/>
+        </w:rPr>
+        <w:t xml:space="preserve"> two angels in white sitting, the one at the head, and the other at the feet, where the body of Jesus had lain.</w:t>
+      </w:r>
+    </w:p>
+    <w:p>
+      <w:pPr>
+        <w:pStyle w:val="ListParagraph"/>
+        <w:numPr>
+          <w:ilvl w:val="0"/>
+          <w:numId w:val="20"/>
+        </w:numPr>
+        <w:rPr>
+          <w:lang w:val="en-US"/>
+        </w:rPr>
+      </w:pPr>
+      <w:r>
+        <w:rPr>
+          <w:lang w:val="en-US"/>
+        </w:rPr>
+        <w:t xml:space="preserve">And they say unto her, Woman, why </w:t>
+      </w:r>
+      <w:proofErr w:type="spellStart"/>
+      <w:r>
+        <w:rPr>
+          <w:lang w:val="en-US"/>
+        </w:rPr>
+        <w:t>weepest</w:t>
+      </w:r>
+      <w:proofErr w:type="spellEnd"/>
+      <w:r>
+        <w:rPr>
+          <w:lang w:val="en-US"/>
+        </w:rPr>
+        <w:t xml:space="preserve"> thou? She saith unto them, </w:t>
+      </w:r>
+      <w:proofErr w:type="gramStart"/>
+      <w:r>
+        <w:rPr>
+          <w:lang w:val="en-US"/>
+        </w:rPr>
+        <w:t>Because</w:t>
+      </w:r>
+      <w:proofErr w:type="gramEnd"/>
+      <w:r>
+        <w:rPr>
+          <w:lang w:val="en-US"/>
+        </w:rPr>
+        <w:t xml:space="preserve"> they have taken away my LORD, and I know not where they have laid him.</w:t>
+      </w:r>
+    </w:p>
+    <w:p>
+      <w:pPr>
+        <w:pStyle w:val="ListParagraph"/>
+        <w:numPr>
+          <w:ilvl w:val="0"/>
+          <w:numId w:val="20"/>
+        </w:numPr>
+        <w:rPr>
+          <w:lang w:val="en-US"/>
+        </w:rPr>
+      </w:pPr>
+      <w:r>
+        <w:rPr>
+          <w:lang w:val="en-US"/>
+        </w:rPr>
+        <w:t>And when she had thus said, she turned herself back, and saw Jesus standing, and knew not that it was Jesus.</w:t>
+      </w:r>
+    </w:p>
+    <w:p>
+      <w:pPr>
+        <w:pStyle w:val="ListParagraph"/>
+        <w:numPr>
+          <w:ilvl w:val="0"/>
+          <w:numId w:val="20"/>
+        </w:numPr>
+        <w:rPr>
+          <w:lang w:val="en-US"/>
+        </w:rPr>
+      </w:pPr>
+      <w:r>
+        <w:rPr>
+          <w:lang w:val="en-US"/>
+        </w:rPr>
+        <w:t xml:space="preserve">Jesus saith unto her, Woman, why </w:t>
+      </w:r>
+      <w:proofErr w:type="spellStart"/>
+      <w:r>
+        <w:rPr>
+          <w:lang w:val="en-US"/>
+        </w:rPr>
+        <w:t>weepest</w:t>
+      </w:r>
+      <w:proofErr w:type="spellEnd"/>
+      <w:r>
+        <w:rPr>
+          <w:lang w:val="en-US"/>
+        </w:rPr>
+        <w:t xml:space="preserve"> thou? whom </w:t>
+      </w:r>
+      <w:proofErr w:type="spellStart"/>
+      <w:r>
+        <w:rPr>
+          <w:lang w:val="en-US"/>
+        </w:rPr>
+        <w:t>seekest</w:t>
+      </w:r>
+      <w:proofErr w:type="spellEnd"/>
+      <w:r>
+        <w:rPr>
+          <w:lang w:val="en-US"/>
+        </w:rPr>
+        <w:t xml:space="preserve"> thou? She, supposing him to be the gardener, saith unto him, Sir, if thou have borne </w:t>
+      </w:r>
+      <w:proofErr w:type="gramStart"/>
+      <w:r>
+        <w:rPr>
+          <w:lang w:val="en-US"/>
+        </w:rPr>
+        <w:t>him</w:t>
+      </w:r>
+      <w:proofErr w:type="gramEnd"/>
+      <w:r>
+        <w:rPr>
+          <w:lang w:val="en-US"/>
+        </w:rPr>
+        <w:t xml:space="preserve"> hence, tell me where thou hast laid him, and I will take him away.</w:t>
+      </w:r>
+    </w:p>
+    <w:p>
+      <w:pPr>
+        <w:pStyle w:val="ListParagraph"/>
+        <w:numPr>
+          <w:ilvl w:val="0"/>
+          <w:numId w:val="20"/>
+        </w:numPr>
+        <w:rPr>
+          <w:lang w:val="en-US"/>
+        </w:rPr>
+      </w:pPr>
+      <w:r>
+        <w:rPr>
+          <w:lang w:val="en-US"/>
+        </w:rPr>
+        <w:t xml:space="preserve">Jesus saith unto her, Mary. She turned herself, and saith unto him, </w:t>
+      </w:r>
+      <w:proofErr w:type="spellStart"/>
+      <w:r>
+        <w:rPr>
+          <w:lang w:val="en-US"/>
+        </w:rPr>
+        <w:t>Rabboni</w:t>
+      </w:r>
+      <w:proofErr w:type="spellEnd"/>
+      <w:r>
+        <w:rPr>
+          <w:lang w:val="en-US"/>
+        </w:rPr>
+        <w:t>; which is to say, Master.</w:t>
+      </w:r>
+    </w:p>
+    <w:p>
+      <w:pPr>
+        <w:pStyle w:val="ListParagraph"/>
+        <w:numPr>
+          <w:ilvl w:val="0"/>
+          <w:numId w:val="20"/>
+        </w:numPr>
+        <w:rPr>
+          <w:lang w:val="en-US"/>
+        </w:rPr>
+      </w:pPr>
+      <w:r>
+        <w:rPr>
+          <w:lang w:val="en-US"/>
+        </w:rPr>
+        <w:t xml:space="preserve">Jesus saith unto her, </w:t>
+      </w:r>
+      <w:proofErr w:type="gramStart"/>
+      <w:r>
+        <w:rPr>
+          <w:lang w:val="en-US"/>
+        </w:rPr>
+        <w:t>Touch</w:t>
+      </w:r>
+      <w:proofErr w:type="gramEnd"/>
+      <w:r>
+        <w:rPr>
+          <w:lang w:val="en-US"/>
+        </w:rPr>
+        <w:t xml:space="preserve"> me not; for I am not yet ascended to my Father: but go to my brethren, and say unto them, I ascend unto my Father, and your Father; and to my God, and your God.</w:t>
+      </w:r>
+    </w:p>
+    <w:p>
+      <w:pPr>
+        <w:pStyle w:val="ListParagraph"/>
+        <w:numPr>
+          <w:ilvl w:val="0"/>
+          <w:numId w:val="20"/>
+        </w:numPr>
+        <w:rPr>
+          <w:lang w:val="en-US"/>
+        </w:rPr>
+      </w:pPr>
+      <w:r>
+        <w:rPr>
+          <w:lang w:val="en-US"/>
+        </w:rPr>
+        <w:t>Mary Magdalene came and told the disciples that she had seen the LORD, and that he had spoken these things unto her.</w:t>
+      </w:r>
+    </w:p>
+    <w:p>
+      <w:pPr>
+        <w:pStyle w:val="ListParagraph"/>
+        <w:numPr>
+          <w:ilvl w:val="0"/>
+          <w:numId w:val="20"/>
+        </w:numPr>
+        <w:rPr>
+          <w:lang w:val="en-US"/>
+        </w:rPr>
+      </w:pPr>
+      <w:r>
+        <w:rPr>
+          <w:lang w:val="en-US"/>
+        </w:rPr>
+        <w:t>Then the same day at evening, being the first day of the week, when the doors were shut where the disciples were assembled for fear of the Jews, came Jesus and stood in the midst, and saith unto them, Peace be unto you.</w:t>
+      </w:r>
+    </w:p>
+    <w:p>
+      <w:pPr>
+        <w:pStyle w:val="ListParagraph"/>
+        <w:numPr>
+          <w:ilvl w:val="0"/>
+          <w:numId w:val="20"/>
+        </w:numPr>
+        <w:rPr>
+          <w:lang w:val="en-US"/>
+        </w:rPr>
+      </w:pPr>
+      <w:r>
+        <w:rPr>
+          <w:lang w:val="en-US"/>
+        </w:rPr>
+        <w:t>And when he had so said, he shewed unto them his hands and his side. Then were the disciples glad, when they saw the LORD.</w:t>
+      </w:r>
+    </w:p>
+    <w:p>
+      <w:pPr>
+        <w:pStyle w:val="ListParagraph"/>
+        <w:numPr>
+          <w:ilvl w:val="0"/>
+          <w:numId w:val="20"/>
+        </w:numPr>
+        <w:rPr>
+          <w:lang w:val="en-US"/>
+        </w:rPr>
+      </w:pPr>
+      <w:r>
+        <w:rPr>
+          <w:lang w:val="en-US"/>
+        </w:rPr>
+        <w:t>Then said Jesus to them again, Peace be unto you: as my Father hath sent me, even so send I you.</w:t>
+      </w:r>
+    </w:p>
+    <w:p>
+      <w:pPr>
+        <w:pStyle w:val="ListParagraph"/>
+        <w:numPr>
+          <w:ilvl w:val="0"/>
+          <w:numId w:val="20"/>
+        </w:numPr>
+        <w:rPr>
+          <w:lang w:val="en-US"/>
+        </w:rPr>
+      </w:pPr>
+      <w:r>
+        <w:rPr>
+          <w:lang w:val="en-US"/>
+        </w:rPr>
+        <w:t>And when he had said this, he breathed on them, and saith unto them, Receive ye the Holy Ghost:</w:t>
+      </w:r>
+    </w:p>
+    <w:p>
+      <w:pPr>
+        <w:pStyle w:val="ListParagraph"/>
+        <w:numPr>
+          <w:ilvl w:val="0"/>
+          <w:numId w:val="20"/>
+        </w:numPr>
+        <w:rPr>
+          <w:lang w:val="en-US"/>
+        </w:rPr>
+      </w:pPr>
+      <w:r>
+        <w:rPr>
+          <w:lang w:val="en-US"/>
+        </w:rPr>
+        <w:t xml:space="preserve">Whose </w:t>
+      </w:r>
+      <w:proofErr w:type="spellStart"/>
+      <w:r>
+        <w:rPr>
+          <w:lang w:val="en-US"/>
+        </w:rPr>
+        <w:t>soever</w:t>
+      </w:r>
+      <w:proofErr w:type="spellEnd"/>
+      <w:r>
+        <w:rPr>
+          <w:lang w:val="en-US"/>
+        </w:rPr>
+        <w:t xml:space="preserve"> sins ye remit, they are remitted unto them; and whose </w:t>
+      </w:r>
+      <w:proofErr w:type="spellStart"/>
+      <w:r>
+        <w:rPr>
+          <w:lang w:val="en-US"/>
+        </w:rPr>
+        <w:t>soever</w:t>
+      </w:r>
+      <w:proofErr w:type="spellEnd"/>
+      <w:r>
+        <w:rPr>
+          <w:lang w:val="en-US"/>
+        </w:rPr>
+        <w:t xml:space="preserve"> sins ye retain, they are retained.</w:t>
+      </w:r>
+    </w:p>
+    <w:p>
+      <w:pPr>
+        <w:pStyle w:val="ListParagraph"/>
+        <w:numPr>
+          <w:ilvl w:val="0"/>
+          <w:numId w:val="20"/>
+        </w:numPr>
+        <w:rPr>
+          <w:lang w:val="en-US"/>
+        </w:rPr>
+      </w:pPr>
+      <w:r>
+        <w:rPr>
+          <w:lang w:val="en-US"/>
+        </w:rPr>
+        <w:t>But Thomas, one of the twelve, called Didymus, was not with them when Jesus came.</w:t>
+      </w:r>
+    </w:p>
+    <w:p>
+      <w:pPr>
+        <w:pStyle w:val="ListParagraph"/>
+        <w:numPr>
+          <w:ilvl w:val="0"/>
+          <w:numId w:val="20"/>
+        </w:numPr>
+        <w:rPr>
+          <w:lang w:val="en-US"/>
+        </w:rPr>
+      </w:pPr>
+      <w:r>
+        <w:rPr>
+          <w:lang w:val="en-US"/>
+        </w:rPr>
+        <w:t xml:space="preserve">The other disciples therefore said unto him, </w:t>
+      </w:r>
+      <w:proofErr w:type="gramStart"/>
+      <w:r>
+        <w:rPr>
+          <w:lang w:val="en-US"/>
+        </w:rPr>
+        <w:t>We</w:t>
+      </w:r>
+      <w:proofErr w:type="gramEnd"/>
+      <w:r>
+        <w:rPr>
+          <w:lang w:val="en-US"/>
+        </w:rPr>
+        <w:t xml:space="preserve"> have seen the LORD. But he said unto them, Except I shall see in his hands the print of the </w:t>
+      </w:r>
+      <w:proofErr w:type="gramStart"/>
+      <w:r>
+        <w:rPr>
+          <w:lang w:val="en-US"/>
+        </w:rPr>
+        <w:t>nails, and</w:t>
+      </w:r>
+      <w:proofErr w:type="gramEnd"/>
+      <w:r>
+        <w:rPr>
+          <w:lang w:val="en-US"/>
+        </w:rPr>
+        <w:t xml:space="preserve"> put my finger into the print of the nails, and thrust my hand into his side, I </w:t>
+      </w:r>
+      <w:proofErr w:type="spellStart"/>
+      <w:r>
+        <w:rPr>
+          <w:lang w:val="en-US"/>
+        </w:rPr>
+        <w:t>wil</w:t>
+      </w:r>
+      <w:proofErr w:type="spellEnd"/>
+      <w:r>
+        <w:rPr>
+          <w:lang w:val="en-US"/>
+        </w:rPr>
+        <w:t xml:space="preserve"> not believe.</w:t>
+      </w:r>
+    </w:p>
+    <w:p>
+      <w:pPr>
+        <w:pStyle w:val="ListParagraph"/>
+        <w:numPr>
+          <w:ilvl w:val="0"/>
+          <w:numId w:val="20"/>
+        </w:numPr>
+        <w:rPr>
+          <w:lang w:val="en-US"/>
+        </w:rPr>
+      </w:pPr>
+      <w:r>
+        <w:rPr>
+          <w:lang w:val="en-US"/>
+        </w:rPr>
+        <w:lastRenderedPageBreak/>
+        <w:t>And after eight days again his disciples were within, and Thomas with them: then came Jesus, the doors being shut, and stood in the midst, and said, Peace be unto you.</w:t>
+      </w:r>
+    </w:p>
+    <w:p>
+      <w:pPr>
+        <w:pStyle w:val="ListParagraph"/>
+        <w:numPr>
+          <w:ilvl w:val="0"/>
+          <w:numId w:val="20"/>
+        </w:numPr>
+        <w:rPr>
+          <w:lang w:val="en-US"/>
+        </w:rPr>
+      </w:pPr>
+      <w:r>
+        <w:rPr>
+          <w:lang w:val="en-US"/>
+        </w:rPr>
+        <w:t xml:space="preserve">Then saith he to Thomas, </w:t>
+      </w:r>
+      <w:proofErr w:type="gramStart"/>
+      <w:r>
+        <w:rPr>
+          <w:lang w:val="en-US"/>
+        </w:rPr>
+        <w:t>Reach</w:t>
+      </w:r>
+      <w:proofErr w:type="gramEnd"/>
+      <w:r>
+        <w:rPr>
+          <w:lang w:val="en-US"/>
+        </w:rPr>
+        <w:t xml:space="preserve"> hither thy finger, and behold my hands; and reach hither thy hand, and thrust it into my side: and be not faithless, but believing.</w:t>
+      </w:r>
+    </w:p>
+    <w:p>
+      <w:pPr>
+        <w:pStyle w:val="ListParagraph"/>
+        <w:numPr>
+          <w:ilvl w:val="0"/>
+          <w:numId w:val="20"/>
+        </w:numPr>
+        <w:rPr>
+          <w:lang w:val="en-US"/>
+        </w:rPr>
+      </w:pPr>
+      <w:r>
+        <w:rPr>
+          <w:lang w:val="en-US"/>
+        </w:rPr>
+        <w:t>And Thomas answered and said unto him, My LORD and my God.</w:t>
+      </w:r>
+    </w:p>
+    <w:p>
+      <w:pPr>
+        <w:pStyle w:val="ListParagraph"/>
+        <w:numPr>
+          <w:ilvl w:val="0"/>
+          <w:numId w:val="20"/>
+        </w:numPr>
+        <w:rPr>
+          <w:lang w:val="en-US"/>
+        </w:rPr>
+      </w:pPr>
+      <w:r>
+        <w:rPr>
+          <w:lang w:val="en-US"/>
+        </w:rPr>
+        <w:t>Jesus saith unto him, Thomas, because thou hast seen me, thou hast believed: blessed are they that have not seen, and yet have believed.</w:t>
+      </w:r>
+    </w:p>
+    <w:p>
+      <w:pPr>
+        <w:pStyle w:val="ListParagraph"/>
+        <w:numPr>
+          <w:ilvl w:val="0"/>
+          <w:numId w:val="20"/>
+        </w:numPr>
+        <w:rPr>
+          <w:lang w:val="en-US"/>
+        </w:rPr>
+      </w:pPr>
+      <w:r>
+        <w:rPr>
+          <w:lang w:val="en-US"/>
+        </w:rPr>
+        <w:t>And many other signs truly did Jesus in the presence of his disciples, which are not written in this book:</w:t>
+      </w:r>
+    </w:p>
+    <w:p>
+      <w:pPr>
+        <w:pStyle w:val="ListParagraph"/>
+        <w:numPr>
+          <w:ilvl w:val="0"/>
+          <w:numId w:val="20"/>
+        </w:numPr>
+        <w:rPr>
+          <w:lang w:val="en-US"/>
+        </w:rPr>
+      </w:pPr>
+      <w:r>
+        <w:rPr>
+          <w:lang w:val="en-US"/>
+        </w:rPr>
+        <w:t>But these are written, that ye might believe that Jesus is the Christ, the Son of God; and that believing ye might have life through his name.</w:t>
+      </w:r>
+    </w:p>
+    <w:p>
+      <w:pPr>
+        <w:rPr>
+          <w:lang w:val="en-US"/>
+        </w:rPr>
+      </w:pPr>
+    </w:p>
+    <w:p>
+      <w:pPr>
+        <w:rPr>
+          <w:lang w:val="en-US"/>
+        </w:rPr>
+      </w:pPr>
+      <w:r>
+        <w:rPr>
+          <w:lang w:val="en-US"/>
+        </w:rPr>
+        <w:t>John Ch21</w:t>
+      </w:r>
+    </w:p>
+    <w:p>
+      <w:pPr>
+        <w:rPr>
+          <w:lang w:val="en-US"/>
+        </w:rPr>
+      </w:pPr>
+    </w:p>
+    <w:p>
+      <w:pPr>
+        <w:pStyle w:val="ListParagraph"/>
+        <w:numPr>
+          <w:ilvl w:val="0"/>
+          <w:numId w:val="21"/>
+        </w:numPr>
+        <w:rPr>
+          <w:lang w:val="en-US"/>
+        </w:rPr>
+      </w:pPr>
+      <w:r>
+        <w:rPr>
+          <w:lang w:val="en-US"/>
+        </w:rPr>
+        <w:t>After these things Jesus shewed himself again to the disciples at the sea of Tiberias; and on this wise shewed he himself.</w:t>
+      </w:r>
+    </w:p>
+    <w:p>
+      <w:pPr>
+        <w:pStyle w:val="ListParagraph"/>
+        <w:numPr>
+          <w:ilvl w:val="0"/>
+          <w:numId w:val="21"/>
+        </w:numPr>
+        <w:rPr>
+          <w:lang w:val="en-US"/>
+        </w:rPr>
+      </w:pPr>
+      <w:r>
+        <w:rPr>
+          <w:lang w:val="en-US"/>
+        </w:rPr>
+        <w:t xml:space="preserve">There were together Simon Peter, and Thomas called Didymus, and Nathanael of Cana in Galilee, and the sons of Zebedee, and two </w:t>
+      </w:r>
+      <w:proofErr w:type="gramStart"/>
+      <w:r>
+        <w:rPr>
+          <w:lang w:val="en-US"/>
+        </w:rPr>
+        <w:t>other</w:t>
+      </w:r>
+      <w:proofErr w:type="gramEnd"/>
+      <w:r>
+        <w:rPr>
+          <w:lang w:val="en-US"/>
+        </w:rPr>
+        <w:t xml:space="preserve"> of his disciples.</w:t>
+      </w:r>
+    </w:p>
+    <w:p>
+      <w:pPr>
+        <w:pStyle w:val="ListParagraph"/>
+        <w:numPr>
+          <w:ilvl w:val="0"/>
+          <w:numId w:val="21"/>
+        </w:numPr>
+        <w:rPr>
+          <w:lang w:val="en-US"/>
+        </w:rPr>
+      </w:pPr>
+      <w:r>
+        <w:rPr>
+          <w:lang w:val="en-US"/>
+        </w:rPr>
+        <w:t xml:space="preserve">Simon Peter saith unto them, I go a fishing. They say unto him, </w:t>
+      </w:r>
+      <w:proofErr w:type="gramStart"/>
+      <w:r>
+        <w:rPr>
+          <w:lang w:val="en-US"/>
+        </w:rPr>
+        <w:t>We</w:t>
+      </w:r>
+      <w:proofErr w:type="gramEnd"/>
+      <w:r>
+        <w:rPr>
+          <w:lang w:val="en-US"/>
+        </w:rPr>
+        <w:t xml:space="preserve"> also go with thee. They went </w:t>
+      </w:r>
+      <w:proofErr w:type="gramStart"/>
+      <w:r>
+        <w:rPr>
+          <w:lang w:val="en-US"/>
+        </w:rPr>
+        <w:t>forth, and</w:t>
+      </w:r>
+      <w:proofErr w:type="gramEnd"/>
+      <w:r>
+        <w:rPr>
+          <w:lang w:val="en-US"/>
+        </w:rPr>
+        <w:t xml:space="preserve"> entered into a ship immediately; and that night they caught nothing.</w:t>
+      </w:r>
+    </w:p>
+    <w:p>
+      <w:pPr>
+        <w:pStyle w:val="ListParagraph"/>
+        <w:numPr>
+          <w:ilvl w:val="0"/>
+          <w:numId w:val="21"/>
+        </w:numPr>
+        <w:rPr>
+          <w:lang w:val="en-US"/>
+        </w:rPr>
+      </w:pPr>
+      <w:r>
+        <w:rPr>
+          <w:lang w:val="en-US"/>
+        </w:rPr>
+        <w:t>But when the morning was now come, Jesus stood on the shore: but the disciples knew not that it was Jesus.</w:t>
+      </w:r>
+    </w:p>
+    <w:p>
+      <w:pPr>
+        <w:pStyle w:val="ListParagraph"/>
+        <w:numPr>
+          <w:ilvl w:val="0"/>
+          <w:numId w:val="21"/>
+        </w:numPr>
+        <w:rPr>
+          <w:lang w:val="en-US"/>
+        </w:rPr>
+      </w:pPr>
+      <w:r>
+        <w:rPr>
+          <w:lang w:val="en-US"/>
+        </w:rPr>
+        <w:t>Then Jesus saith unto them, Children, have ye any meat? They answered him, No.</w:t>
+      </w:r>
+    </w:p>
+    <w:p>
+      <w:pPr>
+        <w:pStyle w:val="ListParagraph"/>
+        <w:numPr>
+          <w:ilvl w:val="0"/>
+          <w:numId w:val="21"/>
+        </w:numPr>
+        <w:rPr>
+          <w:lang w:val="en-US"/>
+        </w:rPr>
+      </w:pPr>
+      <w:r>
+        <w:rPr>
+          <w:lang w:val="en-US"/>
+        </w:rPr>
+        <w:t>And he said unto them, Cast the net on the right side of the ship, and ye shall find. They cast therefore, and now they were not able to draw it for the multitude of fishes.</w:t>
+      </w:r>
+    </w:p>
+    <w:p>
+      <w:pPr>
+        <w:pStyle w:val="ListParagraph"/>
+        <w:numPr>
+          <w:ilvl w:val="0"/>
+          <w:numId w:val="21"/>
+        </w:numPr>
+        <w:rPr>
+          <w:lang w:val="en-US"/>
+        </w:rPr>
+      </w:pPr>
+      <w:proofErr w:type="gramStart"/>
+      <w:r>
+        <w:rPr>
+          <w:lang w:val="en-US"/>
+        </w:rPr>
+        <w:t>Therefore</w:t>
+      </w:r>
+      <w:proofErr w:type="gramEnd"/>
+      <w:r>
+        <w:rPr>
+          <w:lang w:val="en-US"/>
+        </w:rPr>
+        <w:t xml:space="preserve"> that disciple whom Jesus loved saith unto Peter, It is the Lord. Now when Simon Peter heard that it was the Lord, he </w:t>
+      </w:r>
+      <w:proofErr w:type="gramStart"/>
+      <w:r>
+        <w:rPr>
+          <w:lang w:val="en-US"/>
+        </w:rPr>
+        <w:t>girt</w:t>
+      </w:r>
+      <w:proofErr w:type="gramEnd"/>
+      <w:r>
+        <w:rPr>
+          <w:lang w:val="en-US"/>
+        </w:rPr>
+        <w:t xml:space="preserve"> his fisher’s coat unto him, (for he was naked,) and did cast himself into the sea.</w:t>
+      </w:r>
+    </w:p>
+    <w:p>
+      <w:pPr>
+        <w:pStyle w:val="ListParagraph"/>
+        <w:numPr>
+          <w:ilvl w:val="0"/>
+          <w:numId w:val="21"/>
+        </w:numPr>
+        <w:rPr>
+          <w:lang w:val="en-US"/>
+        </w:rPr>
+      </w:pPr>
+      <w:r>
+        <w:rPr>
+          <w:lang w:val="en-US"/>
+        </w:rPr>
+        <w:t>And the other disciples came in a little ship; (for they were not far from land, but as it were two hundred cubits,) dragging the net with fishes.</w:t>
+      </w:r>
+    </w:p>
+    <w:p>
+      <w:pPr>
+        <w:pStyle w:val="ListParagraph"/>
+        <w:numPr>
+          <w:ilvl w:val="0"/>
+          <w:numId w:val="21"/>
+        </w:numPr>
+        <w:rPr>
+          <w:lang w:val="en-US"/>
+        </w:rPr>
+      </w:pPr>
+      <w:r>
+        <w:rPr>
+          <w:lang w:val="en-US"/>
+        </w:rPr>
+        <w:t>As soon then as they were come to land, they saw a fire of coals there, and fish laid thereon, and bread.</w:t>
+      </w:r>
+    </w:p>
+    <w:p>
+      <w:pPr>
+        <w:pStyle w:val="ListParagraph"/>
+        <w:numPr>
+          <w:ilvl w:val="0"/>
+          <w:numId w:val="21"/>
+        </w:numPr>
+        <w:rPr>
+          <w:lang w:val="en-US"/>
+        </w:rPr>
+      </w:pPr>
+      <w:r>
+        <w:rPr>
+          <w:lang w:val="en-US"/>
+        </w:rPr>
+        <w:t xml:space="preserve">Jesus saith unto them, </w:t>
+      </w:r>
+      <w:proofErr w:type="gramStart"/>
+      <w:r>
+        <w:rPr>
+          <w:lang w:val="en-US"/>
+        </w:rPr>
+        <w:t>Bring</w:t>
+      </w:r>
+      <w:proofErr w:type="gramEnd"/>
+      <w:r>
+        <w:rPr>
+          <w:lang w:val="en-US"/>
+        </w:rPr>
+        <w:t xml:space="preserve"> of the fish which ye have now caught.</w:t>
+      </w:r>
+    </w:p>
+    <w:p>
+      <w:pPr>
+        <w:pStyle w:val="ListParagraph"/>
+        <w:numPr>
+          <w:ilvl w:val="0"/>
+          <w:numId w:val="21"/>
+        </w:numPr>
+        <w:rPr>
+          <w:lang w:val="en-US"/>
+        </w:rPr>
+      </w:pPr>
+      <w:r>
+        <w:rPr>
+          <w:lang w:val="en-US"/>
+        </w:rPr>
+        <w:t xml:space="preserve">Simon Peter went </w:t>
+      </w:r>
+      <w:proofErr w:type="gramStart"/>
+      <w:r>
+        <w:rPr>
+          <w:lang w:val="en-US"/>
+        </w:rPr>
+        <w:t>up, and</w:t>
+      </w:r>
+      <w:proofErr w:type="gramEnd"/>
+      <w:r>
+        <w:rPr>
+          <w:lang w:val="en-US"/>
+        </w:rPr>
+        <w:t xml:space="preserve"> drew the net to land full of great fishes, and hundred and fifty and three: and for all there were so many, yet was not the net broken.</w:t>
+      </w:r>
+    </w:p>
+    <w:p>
+      <w:pPr>
+        <w:pStyle w:val="ListParagraph"/>
+        <w:numPr>
+          <w:ilvl w:val="0"/>
+          <w:numId w:val="21"/>
+        </w:numPr>
+        <w:rPr>
+          <w:lang w:val="en-US"/>
+        </w:rPr>
+      </w:pPr>
+      <w:r>
+        <w:rPr>
+          <w:lang w:val="en-US"/>
+        </w:rPr>
+        <w:t xml:space="preserve">Jesus saith unto them, Come and dine. And none of the disciples durst ask him, </w:t>
+      </w:r>
+      <w:proofErr w:type="gramStart"/>
+      <w:r>
+        <w:rPr>
+          <w:lang w:val="en-US"/>
+        </w:rPr>
+        <w:t>Who</w:t>
+      </w:r>
+      <w:proofErr w:type="gramEnd"/>
+      <w:r>
+        <w:rPr>
+          <w:lang w:val="en-US"/>
+        </w:rPr>
+        <w:t xml:space="preserve"> art thou? knowing that it was the Lord.</w:t>
+      </w:r>
+    </w:p>
+    <w:p>
+      <w:pPr>
+        <w:pStyle w:val="ListParagraph"/>
+        <w:numPr>
+          <w:ilvl w:val="0"/>
+          <w:numId w:val="21"/>
+        </w:numPr>
+        <w:rPr>
+          <w:lang w:val="en-US"/>
+        </w:rPr>
+      </w:pPr>
+      <w:r>
+        <w:rPr>
+          <w:lang w:val="en-US"/>
+        </w:rPr>
+        <w:t>Jesus then cometh, and taketh bread, and giveth them, and fish likewise.</w:t>
+      </w:r>
+    </w:p>
+    <w:p>
+      <w:pPr>
+        <w:pStyle w:val="ListParagraph"/>
+        <w:numPr>
+          <w:ilvl w:val="0"/>
+          <w:numId w:val="21"/>
+        </w:numPr>
+        <w:rPr>
+          <w:lang w:val="en-US"/>
+        </w:rPr>
+      </w:pPr>
+      <w:r>
+        <w:rPr>
+          <w:lang w:val="en-US"/>
+        </w:rPr>
+        <w:t>This is not the third time that Jesus shewed himself to his disciples, after that he was risen from the dead.</w:t>
+      </w:r>
+    </w:p>
+    <w:p>
+      <w:pPr>
+        <w:pStyle w:val="ListParagraph"/>
+        <w:numPr>
+          <w:ilvl w:val="0"/>
+          <w:numId w:val="21"/>
+        </w:numPr>
+        <w:rPr>
+          <w:lang w:val="en-US"/>
+        </w:rPr>
+      </w:pPr>
+      <w:proofErr w:type="gramStart"/>
+      <w:r>
+        <w:rPr>
+          <w:lang w:val="en-US"/>
+        </w:rPr>
+        <w:t>So</w:t>
+      </w:r>
+      <w:proofErr w:type="gramEnd"/>
+      <w:r>
+        <w:rPr>
+          <w:lang w:val="en-US"/>
+        </w:rPr>
+        <w:t xml:space="preserve"> when they had dined, Jesus saith to Simon Peter, Simon, son of Jonas, </w:t>
+      </w:r>
+      <w:proofErr w:type="spellStart"/>
+      <w:r>
+        <w:rPr>
+          <w:lang w:val="en-US"/>
+        </w:rPr>
+        <w:t>lovest</w:t>
+      </w:r>
+      <w:proofErr w:type="spellEnd"/>
+      <w:r>
+        <w:rPr>
+          <w:lang w:val="en-US"/>
+        </w:rPr>
+        <w:t xml:space="preserve"> thou me more than these? He saith unto him, Yea, Lord; thou </w:t>
+      </w:r>
+      <w:proofErr w:type="spellStart"/>
+      <w:r>
+        <w:rPr>
+          <w:lang w:val="en-US"/>
+        </w:rPr>
+        <w:t>knowest</w:t>
+      </w:r>
+      <w:proofErr w:type="spellEnd"/>
+      <w:r>
+        <w:rPr>
+          <w:lang w:val="en-US"/>
+        </w:rPr>
+        <w:t xml:space="preserve"> that I love thee. He saith unto him, Feed my lambs.</w:t>
+      </w:r>
+    </w:p>
+    <w:p>
+      <w:pPr>
+        <w:pStyle w:val="ListParagraph"/>
+        <w:numPr>
+          <w:ilvl w:val="0"/>
+          <w:numId w:val="21"/>
+        </w:numPr>
+        <w:rPr>
+          <w:lang w:val="en-US"/>
+        </w:rPr>
+      </w:pPr>
+      <w:r>
+        <w:rPr>
+          <w:lang w:val="en-US"/>
+        </w:rPr>
+        <w:lastRenderedPageBreak/>
+        <w:t xml:space="preserve">He saith to him again the second time, Simon, son of Jonas, </w:t>
+      </w:r>
+      <w:proofErr w:type="spellStart"/>
+      <w:r>
+        <w:rPr>
+          <w:lang w:val="en-US"/>
+        </w:rPr>
+        <w:t>lovest</w:t>
+      </w:r>
+      <w:proofErr w:type="spellEnd"/>
+      <w:r>
+        <w:rPr>
+          <w:lang w:val="en-US"/>
+        </w:rPr>
+        <w:t xml:space="preserve"> thou me? He saith unto him, Yea, Lord; thou </w:t>
+      </w:r>
+      <w:proofErr w:type="spellStart"/>
+      <w:r>
+        <w:rPr>
+          <w:lang w:val="en-US"/>
+        </w:rPr>
+        <w:t>knowest</w:t>
+      </w:r>
+      <w:proofErr w:type="spellEnd"/>
+      <w:r>
+        <w:rPr>
+          <w:lang w:val="en-US"/>
+        </w:rPr>
+        <w:t xml:space="preserve"> that I love thee. He saith unto him, Feed my sheep.</w:t>
+      </w:r>
+    </w:p>
+    <w:p>
+      <w:pPr>
+        <w:pStyle w:val="ListParagraph"/>
+        <w:numPr>
+          <w:ilvl w:val="0"/>
+          <w:numId w:val="21"/>
+        </w:numPr>
+        <w:rPr>
+          <w:lang w:val="en-US"/>
+        </w:rPr>
+      </w:pPr>
+      <w:r>
+        <w:rPr>
+          <w:lang w:val="en-US"/>
+        </w:rPr>
+        <w:t xml:space="preserve">He saith unto him the third time, Simon, son of Jonas, </w:t>
+      </w:r>
+      <w:proofErr w:type="spellStart"/>
+      <w:r>
+        <w:rPr>
+          <w:lang w:val="en-US"/>
+        </w:rPr>
+        <w:t>lovest</w:t>
+      </w:r>
+      <w:proofErr w:type="spellEnd"/>
+      <w:r>
+        <w:rPr>
+          <w:lang w:val="en-US"/>
+        </w:rPr>
+        <w:t xml:space="preserve"> thou me? Peter was </w:t>
+      </w:r>
+      <w:proofErr w:type="spellStart"/>
+      <w:r>
+        <w:rPr>
+          <w:lang w:val="en-US"/>
+        </w:rPr>
+        <w:t>grived</w:t>
+      </w:r>
+      <w:proofErr w:type="spellEnd"/>
+      <w:r>
+        <w:rPr>
+          <w:lang w:val="en-US"/>
+        </w:rPr>
+        <w:t xml:space="preserve"> because he said unto him the third time, </w:t>
+      </w:r>
+      <w:proofErr w:type="spellStart"/>
+      <w:r>
+        <w:rPr>
+          <w:lang w:val="en-US"/>
+        </w:rPr>
+        <w:t>Lovest</w:t>
+      </w:r>
+      <w:proofErr w:type="spellEnd"/>
+      <w:r>
+        <w:rPr>
+          <w:lang w:val="en-US"/>
+        </w:rPr>
+        <w:t xml:space="preserve"> thou me? And he said unto him, Lord, thou </w:t>
+      </w:r>
+      <w:proofErr w:type="spellStart"/>
+      <w:r>
+        <w:rPr>
+          <w:lang w:val="en-US"/>
+        </w:rPr>
+        <w:t>knowest</w:t>
+      </w:r>
+      <w:proofErr w:type="spellEnd"/>
+      <w:r>
+        <w:rPr>
+          <w:lang w:val="en-US"/>
+        </w:rPr>
+        <w:t xml:space="preserve"> all things; thou </w:t>
+      </w:r>
+      <w:proofErr w:type="spellStart"/>
+      <w:r>
+        <w:rPr>
+          <w:lang w:val="en-US"/>
+        </w:rPr>
+        <w:t>knowest</w:t>
+      </w:r>
+      <w:proofErr w:type="spellEnd"/>
+      <w:r>
+        <w:rPr>
+          <w:lang w:val="en-US"/>
+        </w:rPr>
+        <w:t xml:space="preserve"> that I love thee. Jesus saith unto him, Feed my sheep.</w:t>
+      </w:r>
+    </w:p>
+    <w:p>
+      <w:pPr>
+        <w:pStyle w:val="ListParagraph"/>
+        <w:numPr>
+          <w:ilvl w:val="0"/>
+          <w:numId w:val="21"/>
+        </w:numPr>
+        <w:rPr>
+          <w:lang w:val="en-US"/>
+        </w:rPr>
+      </w:pPr>
+      <w:r>
+        <w:rPr>
+          <w:lang w:val="en-US"/>
+        </w:rPr>
+        <w:t xml:space="preserve">Verily, verily, I say unto thee, </w:t>
+      </w:r>
+      <w:proofErr w:type="gramStart"/>
+      <w:r>
+        <w:rPr>
+          <w:lang w:val="en-US"/>
+        </w:rPr>
+        <w:t>When</w:t>
+      </w:r>
+      <w:proofErr w:type="gramEnd"/>
+      <w:r>
+        <w:rPr>
+          <w:lang w:val="en-US"/>
+        </w:rPr>
+        <w:t xml:space="preserve"> thou </w:t>
+      </w:r>
+      <w:proofErr w:type="spellStart"/>
+      <w:r>
+        <w:rPr>
+          <w:lang w:val="en-US"/>
+        </w:rPr>
+        <w:t>wast</w:t>
+      </w:r>
+      <w:proofErr w:type="spellEnd"/>
+      <w:r>
+        <w:rPr>
+          <w:lang w:val="en-US"/>
+        </w:rPr>
+        <w:t xml:space="preserve"> young, thou </w:t>
+      </w:r>
+      <w:proofErr w:type="spellStart"/>
+      <w:r>
+        <w:rPr>
+          <w:lang w:val="en-US"/>
+        </w:rPr>
+        <w:t>girdest</w:t>
+      </w:r>
+      <w:proofErr w:type="spellEnd"/>
+      <w:r>
+        <w:rPr>
+          <w:lang w:val="en-US"/>
+        </w:rPr>
+        <w:t xml:space="preserve"> thyself, and </w:t>
+      </w:r>
+      <w:proofErr w:type="spellStart"/>
+      <w:r>
+        <w:rPr>
+          <w:lang w:val="en-US"/>
+        </w:rPr>
+        <w:t>walkedst</w:t>
+      </w:r>
+      <w:proofErr w:type="spellEnd"/>
+      <w:r>
+        <w:rPr>
+          <w:lang w:val="en-US"/>
+        </w:rPr>
+        <w:t xml:space="preserve"> whither thou </w:t>
+      </w:r>
+      <w:proofErr w:type="spellStart"/>
+      <w:r>
+        <w:rPr>
+          <w:lang w:val="en-US"/>
+        </w:rPr>
+        <w:t>wouldest</w:t>
+      </w:r>
+      <w:proofErr w:type="spellEnd"/>
+      <w:r>
+        <w:rPr>
+          <w:lang w:val="en-US"/>
+        </w:rPr>
+        <w:t xml:space="preserve">: but when thou shalt be old, thou shalt stretch forth thy hands, and another shall gird thee, and carry thee whither thou </w:t>
+      </w:r>
+      <w:proofErr w:type="spellStart"/>
+      <w:r>
+        <w:rPr>
+          <w:lang w:val="en-US"/>
+        </w:rPr>
+        <w:t>wouldest</w:t>
+      </w:r>
+      <w:proofErr w:type="spellEnd"/>
+      <w:r>
+        <w:rPr>
+          <w:lang w:val="en-US"/>
+        </w:rPr>
+        <w:t xml:space="preserve"> not.</w:t>
+      </w:r>
+    </w:p>
+    <w:p>
+      <w:pPr>
+        <w:pStyle w:val="ListParagraph"/>
+        <w:numPr>
+          <w:ilvl w:val="0"/>
+          <w:numId w:val="21"/>
+        </w:numPr>
+        <w:rPr>
+          <w:lang w:val="en-US"/>
+        </w:rPr>
+      </w:pPr>
+      <w:r>
+        <w:rPr>
+          <w:lang w:val="en-US"/>
+        </w:rPr>
+        <w:t xml:space="preserve">This </w:t>
+      </w:r>
+      <w:proofErr w:type="spellStart"/>
+      <w:r>
+        <w:rPr>
+          <w:lang w:val="en-US"/>
+        </w:rPr>
+        <w:t>spake</w:t>
+      </w:r>
+      <w:proofErr w:type="spellEnd"/>
+      <w:r>
+        <w:rPr>
+          <w:lang w:val="en-US"/>
+        </w:rPr>
+        <w:t xml:space="preserve"> he, signifying by what death he should glorify God. And when he had spoken this, he saith unto him, Follow me.</w:t>
+      </w:r>
+    </w:p>
+    <w:p>
+      <w:pPr>
+        <w:pStyle w:val="ListParagraph"/>
+        <w:numPr>
+          <w:ilvl w:val="0"/>
+          <w:numId w:val="21"/>
+        </w:numPr>
+        <w:rPr>
+          <w:lang w:val="en-US"/>
+        </w:rPr>
+      </w:pPr>
+      <w:r>
+        <w:rPr>
+          <w:lang w:val="en-US"/>
+        </w:rPr>
+        <w:t xml:space="preserve">Then Peter turning about, </w:t>
+      </w:r>
+      <w:proofErr w:type="spellStart"/>
+      <w:r>
+        <w:rPr>
+          <w:lang w:val="en-US"/>
+        </w:rPr>
+        <w:t>seeth</w:t>
+      </w:r>
+      <w:proofErr w:type="spellEnd"/>
+      <w:r>
+        <w:rPr>
+          <w:lang w:val="en-US"/>
+        </w:rPr>
+        <w:t xml:space="preserve"> the disciple whom Jesus loved following; which also leaned on his breast at super, and said, Lord, which is that </w:t>
+      </w:r>
+      <w:proofErr w:type="spellStart"/>
+      <w:r>
+        <w:rPr>
+          <w:lang w:val="en-US"/>
+        </w:rPr>
+        <w:t>betrayeth</w:t>
+      </w:r>
+      <w:proofErr w:type="spellEnd"/>
+      <w:r>
+        <w:rPr>
+          <w:lang w:val="en-US"/>
+        </w:rPr>
+        <w:t xml:space="preserve"> thee?</w:t>
+      </w:r>
+    </w:p>
+    <w:p>
+      <w:pPr>
+        <w:pStyle w:val="ListParagraph"/>
+        <w:numPr>
+          <w:ilvl w:val="0"/>
+          <w:numId w:val="21"/>
+        </w:numPr>
+        <w:rPr>
+          <w:lang w:val="en-US"/>
+        </w:rPr>
+      </w:pPr>
+      <w:r>
+        <w:rPr>
+          <w:lang w:val="en-US"/>
+        </w:rPr>
+        <w:t>Peter seeing him saith to Jesus, Lord, and what shall this man do?</w:t>
+      </w:r>
+    </w:p>
+    <w:p>
+      <w:pPr>
+        <w:pStyle w:val="ListParagraph"/>
+        <w:numPr>
+          <w:ilvl w:val="0"/>
+          <w:numId w:val="21"/>
+        </w:numPr>
+        <w:rPr>
+          <w:lang w:val="en-US"/>
+        </w:rPr>
+      </w:pPr>
+      <w:r>
+        <w:rPr>
+          <w:lang w:val="en-US"/>
+        </w:rPr>
+        <w:t xml:space="preserve">Jesus saith unto him, If I will that he </w:t>
+      </w:r>
+      <w:proofErr w:type="gramStart"/>
+      <w:r>
+        <w:rPr>
+          <w:lang w:val="en-US"/>
+        </w:rPr>
+        <w:t>tarry</w:t>
+      </w:r>
+      <w:proofErr w:type="gramEnd"/>
+      <w:r>
+        <w:rPr>
+          <w:lang w:val="en-US"/>
+        </w:rPr>
+        <w:t xml:space="preserve"> till I come, what is that to thee? follow thou me.</w:t>
+      </w:r>
+    </w:p>
+    <w:p>
+      <w:pPr>
+        <w:pStyle w:val="ListParagraph"/>
+        <w:numPr>
+          <w:ilvl w:val="0"/>
+          <w:numId w:val="21"/>
+        </w:numPr>
+        <w:rPr>
+          <w:lang w:val="en-US"/>
+        </w:rPr>
+      </w:pPr>
+      <w:r>
+        <w:rPr>
+          <w:lang w:val="en-US"/>
+        </w:rPr>
+        <w:t xml:space="preserve">Then went this saying abroad among the brethren, that that disciple should not die: yet Jesus said not unto him, He shall not die; but, If I will that he </w:t>
+      </w:r>
+      <w:proofErr w:type="gramStart"/>
+      <w:r>
+        <w:rPr>
+          <w:lang w:val="en-US"/>
+        </w:rPr>
+        <w:t>tarry</w:t>
+      </w:r>
+      <w:proofErr w:type="gramEnd"/>
+      <w:r>
+        <w:rPr>
+          <w:lang w:val="en-US"/>
+        </w:rPr>
+        <w:t xml:space="preserve"> till I come, what is that to thee?</w:t>
+      </w:r>
+    </w:p>
+    <w:p>
+      <w:pPr>
+        <w:pStyle w:val="ListParagraph"/>
+        <w:numPr>
+          <w:ilvl w:val="0"/>
+          <w:numId w:val="21"/>
+        </w:numPr>
+        <w:rPr>
+          <w:lang w:val="en-US"/>
+        </w:rPr>
+      </w:pPr>
+      <w:r>
+        <w:rPr>
+          <w:lang w:val="en-US"/>
+        </w:rPr>
+        <w:t xml:space="preserve">This is the disciple which </w:t>
+      </w:r>
+      <w:proofErr w:type="spellStart"/>
+      <w:r>
+        <w:rPr>
+          <w:lang w:val="en-US"/>
+        </w:rPr>
+        <w:t>testifieth</w:t>
+      </w:r>
+      <w:proofErr w:type="spellEnd"/>
+      <w:r>
+        <w:rPr>
+          <w:lang w:val="en-US"/>
+        </w:rPr>
+        <w:t xml:space="preserve"> of these </w:t>
+      </w:r>
+      <w:proofErr w:type="gramStart"/>
+      <w:r>
+        <w:rPr>
+          <w:lang w:val="en-US"/>
+        </w:rPr>
+        <w:t>things, and</w:t>
+      </w:r>
+      <w:proofErr w:type="gramEnd"/>
+      <w:r>
+        <w:rPr>
+          <w:lang w:val="en-US"/>
+        </w:rPr>
+        <w:t xml:space="preserve"> wrote these things: and we know that his testimony is true.</w:t>
+      </w:r>
+    </w:p>
+    <w:p>
+      <w:pPr>
+        <w:pStyle w:val="ListParagraph"/>
+        <w:numPr>
+          <w:ilvl w:val="0"/>
+          <w:numId w:val="21"/>
+        </w:numPr>
+        <w:rPr>
+          <w:lang w:val="en-US"/>
+        </w:rPr>
+      </w:pPr>
+      <w:r>
+        <w:rPr>
+          <w:lang w:val="en-US"/>
+        </w:rPr>
+        <w:t xml:space="preserve">And there are also many other things which Jesus did, the which, if they should be written </w:t>
+      </w:r>
+      <w:proofErr w:type="gramStart"/>
+      <w:r>
+        <w:rPr>
+          <w:lang w:val="en-US"/>
+        </w:rPr>
+        <w:t>every one</w:t>
+      </w:r>
+      <w:proofErr w:type="gramEnd"/>
+      <w:r>
+        <w:rPr>
+          <w:lang w:val="en-US"/>
+        </w:rPr>
+        <w:t>, I suppose that even the world itself could not contain the books that should be written. Amen.</w:t>
+      </w:r>
+    </w:p>
+    <w:p>
+      <w:pPr>
+        <w:rPr>
+          <w:lang w:val="en-US"/>
+        </w:rPr>
+      </w:pPr>
+    </w:p>
+    <w:p>
+      <w:pPr>
+        <w:rPr>
+          <w:lang w:val="en-US"/>
+        </w:rPr>
+      </w:pPr>
+      <w:r>
+        <w:rPr>
+          <w:lang w:val="en-US"/>
+        </w:rPr>
+        <w:t>John Ch21</w:t>
       </w:r>
       <w:bookmarkStart w:id="0" w:name="_GoBack"/>
       <w:bookmarkEnd w:id="0"/>
@@ -24209,9 +26124,9 @@
     </w:lvl>
   </w:abstractNum>
   <w:abstractNum w:abstractNumId="6" w15:restartNumberingAfterBreak="0">
-    <w:nsid w:val="32D70DE7"/>
+    <w:nsid w:val="30E62DA9"/>
     <w:multiLevelType w:val="hybridMultilevel"/>
-    <w:tmpl w:val="5A8AC7C4"/>
+    <w:tmpl w:val="7BB65330"/>
     <w:lvl w:ilvl="0" w:tplc="0809000F">
       <w:start w:val="1"/>
       <w:numFmt w:val="decimal"/>
@@ -24298,9 +26213,9 @@
     </w:lvl>
   </w:abstractNum>
   <w:abstractNum w:abstractNumId="7" w15:restartNumberingAfterBreak="0">
-    <w:nsid w:val="3FB12FBF"/>
+    <w:nsid w:val="32D70DE7"/>
     <w:multiLevelType w:val="hybridMultilevel"/>
-    <w:tmpl w:val="25AA2E78"/>
+    <w:tmpl w:val="5A8AC7C4"/>
     <w:lvl w:ilvl="0" w:tplc="0809000F">
       <w:start w:val="1"/>
       <w:numFmt w:val="decimal"/>
@@ -24387,9 +26302,9 @@
     </w:lvl>
   </w:abstractNum>
   <w:abstractNum w:abstractNumId="8" w15:restartNumberingAfterBreak="0">
-    <w:nsid w:val="459763AD"/>
+    <w:nsid w:val="3FB12FBF"/>
     <w:multiLevelType w:val="hybridMultilevel"/>
-    <w:tmpl w:val="431E689E"/>
+    <w:tmpl w:val="25AA2E78"/>
     <w:lvl w:ilvl="0" w:tplc="0809000F">
       <w:start w:val="1"/>
       <w:numFmt w:val="decimal"/>
@@ -24476,9 +26391,9 @@
     </w:lvl>
   </w:abstractNum>
   <w:abstractNum w:abstractNumId="9" w15:restartNumberingAfterBreak="0">
-    <w:nsid w:val="46B30217"/>
+    <w:nsid w:val="459763AD"/>
     <w:multiLevelType w:val="hybridMultilevel"/>
-    <w:tmpl w:val="89D2BD08"/>
+    <w:tmpl w:val="431E689E"/>
     <w:lvl w:ilvl="0" w:tplc="0809000F">
       <w:start w:val="1"/>
       <w:numFmt w:val="decimal"/>
@@ -24565,9 +26480,9 @@
     </w:lvl>
   </w:abstractNum>
   <w:abstractNum w:abstractNumId="10" w15:restartNumberingAfterBreak="0">
-    <w:nsid w:val="493715EE"/>
+    <w:nsid w:val="46B30217"/>
     <w:multiLevelType w:val="hybridMultilevel"/>
-    <w:tmpl w:val="9258BB48"/>
+    <w:tmpl w:val="89D2BD08"/>
     <w:lvl w:ilvl="0" w:tplc="0809000F">
       <w:start w:val="1"/>
       <w:numFmt w:val="decimal"/>
@@ -24654,9 +26569,9 @@
     </w:lvl>
   </w:abstractNum>
   <w:abstractNum w:abstractNumId="11" w15:restartNumberingAfterBreak="0">
-    <w:nsid w:val="54F21E9A"/>
+    <w:nsid w:val="493715EE"/>
     <w:multiLevelType w:val="hybridMultilevel"/>
-    <w:tmpl w:val="09D6A678"/>
+    <w:tmpl w:val="9258BB48"/>
     <w:lvl w:ilvl="0" w:tplc="0809000F">
       <w:start w:val="1"/>
       <w:numFmt w:val="decimal"/>
@@ -24743,9 +26658,9 @@
     </w:lvl>
   </w:abstractNum>
   <w:abstractNum w:abstractNumId="12" w15:restartNumberingAfterBreak="0">
-    <w:nsid w:val="5DB24D2E"/>
+    <w:nsid w:val="54F21E9A"/>
     <w:multiLevelType w:val="hybridMultilevel"/>
-    <w:tmpl w:val="20BE68D4"/>
+    <w:tmpl w:val="09D6A678"/>
     <w:lvl w:ilvl="0" w:tplc="0809000F">
       <w:start w:val="1"/>
       <w:numFmt w:val="decimal"/>
@@ -24832,9 +26747,9 @@
     </w:lvl>
   </w:abstractNum>
   <w:abstractNum w:abstractNumId="13" w15:restartNumberingAfterBreak="0">
-    <w:nsid w:val="5E9B2C43"/>
+    <w:nsid w:val="5DB24D2E"/>
     <w:multiLevelType w:val="hybridMultilevel"/>
-    <w:tmpl w:val="576C3E74"/>
+    <w:tmpl w:val="20BE68D4"/>
     <w:lvl w:ilvl="0" w:tplc="0809000F">
       <w:start w:val="1"/>
       <w:numFmt w:val="decimal"/>
@@ -24921,9 +26836,9 @@
     </w:lvl>
   </w:abstractNum>
   <w:abstractNum w:abstractNumId="14" w15:restartNumberingAfterBreak="0">
-    <w:nsid w:val="689C747B"/>
+    <w:nsid w:val="5E9B2C43"/>
     <w:multiLevelType w:val="hybridMultilevel"/>
-    <w:tmpl w:val="D6E4662E"/>
+    <w:tmpl w:val="576C3E74"/>
     <w:lvl w:ilvl="0" w:tplc="0809000F">
       <w:start w:val="1"/>
       <w:numFmt w:val="decimal"/>
@@ -25010,9 +26925,9 @@
     </w:lvl>
   </w:abstractNum>
   <w:abstractNum w:abstractNumId="15" w15:restartNumberingAfterBreak="0">
-    <w:nsid w:val="6D9A7BE0"/>
+    <w:nsid w:val="689C747B"/>
     <w:multiLevelType w:val="hybridMultilevel"/>
-    <w:tmpl w:val="CBB201B2"/>
+    <w:tmpl w:val="D6E4662E"/>
     <w:lvl w:ilvl="0" w:tplc="0809000F">
       <w:start w:val="1"/>
       <w:numFmt w:val="decimal"/>
@@ -25099,9 +27014,9 @@
     </w:lvl>
   </w:abstractNum>
   <w:abstractNum w:abstractNumId="16" w15:restartNumberingAfterBreak="0">
-    <w:nsid w:val="6F37529D"/>
+    <w:nsid w:val="6D9A7BE0"/>
     <w:multiLevelType w:val="hybridMultilevel"/>
-    <w:tmpl w:val="17DA8022"/>
+    <w:tmpl w:val="CBB201B2"/>
     <w:lvl w:ilvl="0" w:tplc="0809000F">
       <w:start w:val="1"/>
       <w:numFmt w:val="decimal"/>
@@ -25188,9 +27103,9 @@
     </w:lvl>
   </w:abstractNum>
   <w:abstractNum w:abstractNumId="17" w15:restartNumberingAfterBreak="0">
-    <w:nsid w:val="72532DBF"/>
+    <w:nsid w:val="6F37529D"/>
     <w:multiLevelType w:val="hybridMultilevel"/>
-    <w:tmpl w:val="650ACBD2"/>
+    <w:tmpl w:val="17DA8022"/>
     <w:lvl w:ilvl="0" w:tplc="0809000F">
       <w:start w:val="1"/>
       <w:numFmt w:val="decimal"/>
@@ -25277,9 +27192,9 @@
     </w:lvl>
   </w:abstractNum>
   <w:abstractNum w:abstractNumId="18" w15:restartNumberingAfterBreak="0">
-    <w:nsid w:val="7EA41C68"/>
+    <w:nsid w:val="72532DBF"/>
     <w:multiLevelType w:val="hybridMultilevel"/>
-    <w:tmpl w:val="6EEEFFEE"/>
+    <w:tmpl w:val="650ACBD2"/>
     <w:lvl w:ilvl="0" w:tplc="0809000F">
       <w:start w:val="1"/>
       <w:numFmt w:val="decimal"/>
@@ -25365,50 +27280,228 @@
       </w:pPr>
     </w:lvl>
   </w:abstractNum>
+  <w:abstractNum w:abstractNumId="19" w15:restartNumberingAfterBreak="0">
+    <w:nsid w:val="7DA85866"/>
+    <w:multiLevelType w:val="hybridMultilevel"/>
+    <w:tmpl w:val="7B8059D8"/>
+    <w:lvl w:ilvl="0" w:tplc="0809000F">
+      <w:start w:val="1"/>
+      <w:numFmt w:val="decimal"/>
+      <w:lvlText w:val="%1."/>
+      <w:lvlJc w:val="left"/>
+      <w:pPr>
+        <w:ind w:left="720" w:hanging="360"/>
+      </w:pPr>
+      <w:rPr>
+        <w:rFonts w:hint="default"/>
+      </w:rPr>
+    </w:lvl>
+    <w:lvl w:ilvl="1" w:tplc="08090019" w:tentative="1">
+      <w:start w:val="1"/>
+      <w:numFmt w:val="lowerLetter"/>
+      <w:lvlText w:val="%2."/>
+      <w:lvlJc w:val="left"/>
+      <w:pPr>
+        <w:ind w:left="1440" w:hanging="360"/>
+      </w:pPr>
+    </w:lvl>
+    <w:lvl w:ilvl="2" w:tplc="0809001B" w:tentative="1">
+      <w:start w:val="1"/>
+      <w:numFmt w:val="lowerRoman"/>
+      <w:lvlText w:val="%3."/>
+      <w:lvlJc w:val="right"/>
+      <w:pPr>
+        <w:ind w:left="2160" w:hanging="180"/>
+      </w:pPr>
+    </w:lvl>
+    <w:lvl w:ilvl="3" w:tplc="0809000F" w:tentative="1">
+      <w:start w:val="1"/>
+      <w:numFmt w:val="decimal"/>
+      <w:lvlText w:val="%4."/>
+      <w:lvlJc w:val="left"/>
+      <w:pPr>
+        <w:ind w:left="2880" w:hanging="360"/>
+      </w:pPr>
+    </w:lvl>
+    <w:lvl w:ilvl="4" w:tplc="08090019" w:tentative="1">
+      <w:start w:val="1"/>
+      <w:numFmt w:val="lowerLetter"/>
+      <w:lvlText w:val="%5."/>
+      <w:lvlJc w:val="left"/>
+      <w:pPr>
+        <w:ind w:left="3600" w:hanging="360"/>
+      </w:pPr>
+    </w:lvl>
+    <w:lvl w:ilvl="5" w:tplc="0809001B" w:tentative="1">
+      <w:start w:val="1"/>
+      <w:numFmt w:val="lowerRoman"/>
+      <w:lvlText w:val="%6."/>
+      <w:lvlJc w:val="right"/>
+      <w:pPr>
+        <w:ind w:left="4320" w:hanging="180"/>
+      </w:pPr>
+    </w:lvl>
+    <w:lvl w:ilvl="6" w:tplc="0809000F" w:tentative="1">
+      <w:start w:val="1"/>
+      <w:numFmt w:val="decimal"/>
+      <w:lvlText w:val="%7."/>
+      <w:lvlJc w:val="left"/>
+      <w:pPr>
+        <w:ind w:left="5040" w:hanging="360"/>
+      </w:pPr>
+    </w:lvl>
+    <w:lvl w:ilvl="7" w:tplc="08090019" w:tentative="1">
+      <w:start w:val="1"/>
+      <w:numFmt w:val="lowerLetter"/>
+      <w:lvlText w:val="%8."/>
+      <w:lvlJc w:val="left"/>
+      <w:pPr>
+        <w:ind w:left="5760" w:hanging="360"/>
+      </w:pPr>
+    </w:lvl>
+    <w:lvl w:ilvl="8" w:tplc="0809001B" w:tentative="1">
+      <w:start w:val="1"/>
+      <w:numFmt w:val="lowerRoman"/>
+      <w:lvlText w:val="%9."/>
+      <w:lvlJc w:val="right"/>
+      <w:pPr>
+        <w:ind w:left="6480" w:hanging="180"/>
+      </w:pPr>
+    </w:lvl>
+  </w:abstractNum>
+  <w:abstractNum w:abstractNumId="20" w15:restartNumberingAfterBreak="0">
+    <w:nsid w:val="7EA41C68"/>
+    <w:multiLevelType w:val="hybridMultilevel"/>
+    <w:tmpl w:val="6EEEFFEE"/>
+    <w:lvl w:ilvl="0" w:tplc="0809000F">
+      <w:start w:val="1"/>
+      <w:numFmt w:val="decimal"/>
+      <w:lvlText w:val="%1."/>
+      <w:lvlJc w:val="left"/>
+      <w:pPr>
+        <w:ind w:left="720" w:hanging="360"/>
+      </w:pPr>
+      <w:rPr>
+        <w:rFonts w:hint="default"/>
+      </w:rPr>
+    </w:lvl>
+    <w:lvl w:ilvl="1" w:tplc="08090019" w:tentative="1">
+      <w:start w:val="1"/>
+      <w:numFmt w:val="lowerLetter"/>
+      <w:lvlText w:val="%2."/>
+      <w:lvlJc w:val="left"/>
+      <w:pPr>
+        <w:ind w:left="1440" w:hanging="360"/>
+      </w:pPr>
+    </w:lvl>
+    <w:lvl w:ilvl="2" w:tplc="0809001B" w:tentative="1">
+      <w:start w:val="1"/>
+      <w:numFmt w:val="lowerRoman"/>
+      <w:lvlText w:val="%3."/>
+      <w:lvlJc w:val="right"/>
+      <w:pPr>
+        <w:ind w:left="2160" w:hanging="180"/>
+      </w:pPr>
+    </w:lvl>
+    <w:lvl w:ilvl="3" w:tplc="0809000F" w:tentative="1">
+      <w:start w:val="1"/>
+      <w:numFmt w:val="decimal"/>
+      <w:lvlText w:val="%4."/>
+      <w:lvlJc w:val="left"/>
+      <w:pPr>
+        <w:ind w:left="2880" w:hanging="360"/>
+      </w:pPr>
+    </w:lvl>
+    <w:lvl w:ilvl="4" w:tplc="08090019" w:tentative="1">
+      <w:start w:val="1"/>
+      <w:numFmt w:val="lowerLetter"/>
+      <w:lvlText w:val="%5."/>
+      <w:lvlJc w:val="left"/>
+      <w:pPr>
+        <w:ind w:left="3600" w:hanging="360"/>
+      </w:pPr>
+    </w:lvl>
+    <w:lvl w:ilvl="5" w:tplc="0809001B" w:tentative="1">
+      <w:start w:val="1"/>
+      <w:numFmt w:val="lowerRoman"/>
+      <w:lvlText w:val="%6."/>
+      <w:lvlJc w:val="right"/>
+      <w:pPr>
+        <w:ind w:left="4320" w:hanging="180"/>
+      </w:pPr>
+    </w:lvl>
+    <w:lvl w:ilvl="6" w:tplc="0809000F" w:tentative="1">
+      <w:start w:val="1"/>
+      <w:numFmt w:val="decimal"/>
+      <w:lvlText w:val="%7."/>
+      <w:lvlJc w:val="left"/>
+      <w:pPr>
+        <w:ind w:left="5040" w:hanging="360"/>
+      </w:pPr>
+    </w:lvl>
+    <w:lvl w:ilvl="7" w:tplc="08090019" w:tentative="1">
+      <w:start w:val="1"/>
+      <w:numFmt w:val="lowerLetter"/>
+      <w:lvlText w:val="%8."/>
+      <w:lvlJc w:val="left"/>
+      <w:pPr>
+        <w:ind w:left="5760" w:hanging="360"/>
+      </w:pPr>
+    </w:lvl>
+    <w:lvl w:ilvl="8" w:tplc="0809001B" w:tentative="1">
+      <w:start w:val="1"/>
+      <w:numFmt w:val="lowerRoman"/>
+      <w:lvlText w:val="%9."/>
+      <w:lvlJc w:val="right"/>
+      <w:pPr>
+        <w:ind w:left="6480" w:hanging="180"/>
+      </w:pPr>
+    </w:lvl>
+  </w:abstractNum>
   <w:num w:numId="1">
     <w:abstractNumId w:val="3"/>
   </w:num>
   <w:num w:numId="2">
-    <w:abstractNumId w:val="6"/>
+    <w:abstractNumId w:val="7"/>
   </w:num>
   <w:num w:numId="3">
     <w:abstractNumId w:val="5"/>
   </w:num>
   <w:num w:numId="4">
+    <w:abstractNumId w:val="15"/>
+  </w:num>
+  <w:num w:numId="5">
     <w:abstractNumId w:val="14"/>
   </w:num>
-  <w:num w:numId="5">
-    <w:abstractNumId w:val="13"/>
-  </w:num>
   <w:num w:numId="6">
-    <w:abstractNumId w:val="16"/>
+    <w:abstractNumId w:val="17"/>
   </w:num>
   <w:num w:numId="7">
     <w:abstractNumId w:val="2"/>
   </w:num>
   <w:num w:numId="8">
-    <w:abstractNumId w:val="12"/>
+    <w:abstractNumId w:val="13"/>
   </w:num>
   <w:num w:numId="9">
-    <w:abstractNumId w:val="17"/>
+    <w:abstractNumId w:val="18"/>
   </w:num>
   <w:num w:numId="10">
-    <w:abstractNumId w:val="8"/>
+    <w:abstractNumId w:val="9"/>
   </w:num>
   <w:num w:numId="11">
-    <w:abstractNumId w:val="10"/>
+    <w:abstractNumId w:val="11"/>
   </w:num>
   <w:num w:numId="12">
-    <w:abstractNumId w:val="15"/>
+    <w:abstractNumId w:val="16"/>
   </w:num>
   <w:num w:numId="13">
     <w:abstractNumId w:val="4"/>
   </w:num>
   <w:num w:numId="14">
-    <w:abstractNumId w:val="18"/>
+    <w:abstractNumId w:val="20"/>
   </w:num>
   <w:num w:numId="15">
-    <w:abstractNumId w:val="9"/>
+    <w:abstractNumId w:val="10"/>
   </w:num>
   <w:num w:numId="16">
     <w:abstractNumId w:val="1"/>
@@ -25417,10 +27510,16 @@
     <w:abstractNumId w:val="0"/>
   </w:num>
   <w:num w:numId="18">
-    <w:abstractNumId w:val="11"/>
+    <w:abstractNumId w:val="12"/>
   </w:num>
   <w:num w:numId="19">
-    <w:abstractNumId w:val="7"/>
+    <w:abstractNumId w:val="8"/>
+  </w:num>
+  <w:num w:numId="20">
+    <w:abstractNumId w:val="6"/>
+  </w:num>
+  <w:num w:numId="21">
+    <w:abstractNumId w:val="19"/>
   </w:num>
 </w:numbering>
 </file>

</xml_diff>